<commit_message>
Adição de informação na capa
</commit_message>
<xml_diff>
--- a/Roteiro React Native.docx
+++ b/Roteiro React Native.docx
@@ -324,8 +324,18 @@
                                 <w:b/>
                                 <w:color w:val="000000"/>
                               </w:rPr>
-                              <w:t xml:space="preserve">         Gabriel Barros dos Santos                        - 20XX</w:t>
+                              <w:t xml:space="preserve">         Gabriel Barros dos Sant</w:t>
                             </w:r>
+                            <w:r>
+                              <w:rPr>
+                                <w:rFonts w:ascii="Arial" w:eastAsia="Arial" w:hAnsi="Arial" w:cs="Arial"/>
+                                <w:b/>
+                                <w:color w:val="000000"/>
+                              </w:rPr>
+                              <w:t>os                        - 202303411121</w:t>
+                            </w:r>
+                            <w:bookmarkStart w:id="1" w:name="_GoBack"/>
+                            <w:bookmarkEnd w:id="1"/>
                           </w:p>
                           <w:p>
                             <w:pPr>
@@ -357,9 +367,9 @@
               </wp:anchor>
             </w:drawing>
           </mc:Choice>
-          <mc:Fallback xmlns:w16sdtdh="http://schemas.microsoft.com/office/word/2020/wordml/sdtdatahash" xmlns:w16du="http://schemas.microsoft.com/office/word/2023/wordml/word16du" xmlns:w16="http://schemas.microsoft.com/office/word/2018/wordml" xmlns:w16cid="http://schemas.microsoft.com/office/word/2016/wordml/cid" xmlns:w16cex="http://schemas.microsoft.com/office/word/2018/wordml/cex" xmlns:oel="http://schemas.microsoft.com/office/2019/extlst" xmlns:am3d="http://schemas.microsoft.com/office/drawing/2017/model3d" xmlns:aink="http://schemas.microsoft.com/office/drawing/2016/ink" xmlns:cx8="http://schemas.microsoft.com/office/drawing/2016/5/14/chartex" xmlns:cx7="http://schemas.microsoft.com/office/drawing/2016/5/13/chartex" xmlns:cx6="http://schemas.microsoft.com/office/drawing/2016/5/12/chartex" xmlns:cx5="http://schemas.microsoft.com/office/drawing/2016/5/11/chartex" xmlns:cx4="http://schemas.microsoft.com/office/drawing/2016/5/10/chartex" xmlns:cx3="http://schemas.microsoft.com/office/drawing/2016/5/9/chartex" xmlns:cx2="http://schemas.microsoft.com/office/drawing/2015/10/21/chartex">
+          <mc:Fallback>
             <w:pict>
-              <v:rect w14:anchorId="351B6988" id="Retângulo 1" o:spid="_x0000_s1026" style="position:absolute;margin-left:1in;margin-top:13.4pt;width:378.75pt;height:121.35pt;z-index:251658240;visibility:visible;mso-wrap-style:square;mso-width-percent:0;mso-height-percent:0;mso-wrap-distance-left:9pt;mso-wrap-distance-top:3.6pt;mso-wrap-distance-right:9pt;mso-wrap-distance-bottom:4.1pt;mso-position-horizontal:absolute;mso-position-horizontal-relative:text;mso-position-vertical:absolute;mso-position-vertical-relative:text;mso-width-percent:0;mso-height-percent:0;mso-width-relative:margin;mso-height-relative:margin;v-text-anchor:top" o:gfxdata="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" fillcolor="white [3201]" stroked="f">
+              <v:rect w14:anchorId="351B6988" id="Retângulo 1" o:spid="_x0000_s1026" style="position:absolute;margin-left:1in;margin-top:13.4pt;width:378.75pt;height:121.35pt;z-index:251658240;visibility:visible;mso-wrap-style:square;mso-width-percent:0;mso-height-percent:0;mso-wrap-distance-left:9pt;mso-wrap-distance-top:3.6pt;mso-wrap-distance-right:9pt;mso-wrap-distance-bottom:4.1pt;mso-position-horizontal:absolute;mso-position-horizontal-relative:text;mso-position-vertical:absolute;mso-position-vertical-relative:text;mso-width-percent:0;mso-height-percent:0;mso-width-relative:margin;mso-height-relative:margin;v-text-anchor:top" o:gfxdata="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" fillcolor="white [3201]" stroked="f">
                 <v:textbox inset="2.53958mm,1.2694mm,2.53958mm,1.2694mm">
                   <w:txbxContent>
                     <w:p>
@@ -415,8 +425,18 @@
                           <w:b/>
                           <w:color w:val="000000"/>
                         </w:rPr>
-                        <w:t xml:space="preserve">         Gabriel Barros dos Santos                        - 20XX</w:t>
+                        <w:t xml:space="preserve">         Gabriel Barros dos Sant</w:t>
                       </w:r>
+                      <w:r>
+                        <w:rPr>
+                          <w:rFonts w:ascii="Arial" w:eastAsia="Arial" w:hAnsi="Arial" w:cs="Arial"/>
+                          <w:b/>
+                          <w:color w:val="000000"/>
+                        </w:rPr>
+                        <w:t>os                        - 202303411121</w:t>
+                      </w:r>
+                      <w:bookmarkStart w:id="2" w:name="_GoBack"/>
+                      <w:bookmarkEnd w:id="2"/>
                     </w:p>
                     <w:p>
                       <w:pPr>
@@ -576,13 +596,7 @@
         <w:rPr>
           <w:b/>
         </w:rPr>
-        <w:t>20</w:t>
-      </w:r>
-      <w:r>
-        <w:rPr>
-          <w:b/>
-        </w:rPr>
-        <w:t>24</w:t>
+        <w:t>2024</w:t>
       </w:r>
     </w:p>
     <w:p>
@@ -891,15 +905,7 @@
                 <w:szCs w:val="28"/>
               </w:rPr>
               <w:tab/>
-              <w:t xml:space="preserve">Objetivos/resultados/efeitos a serem alcançados (em relação ao problema identificado e sob </w:t>
-            </w:r>
-            <w:r>
-              <w:rPr>
-                <w:color w:val="000000"/>
-                <w:sz w:val="28"/>
-                <w:szCs w:val="28"/>
-              </w:rPr>
-              <w:t>a perspectiva dos públicos envolvidos)</w:t>
+              <w:t>Objetivos/resultados/efeitos a serem alcançados (em relação ao problema identificado e sob a perspectiva dos públicos envolvidos)</w:t>
             </w:r>
             <w:r>
               <w:rPr>
@@ -1098,15 +1104,7 @@
                 <w:szCs w:val="28"/>
               </w:rPr>
               <w:tab/>
-              <w:t>Descrição da forma de envolvimento do público participante na formulação do projeto, seu desenvolvimento e avaliação, bem c</w:t>
-            </w:r>
-            <w:r>
-              <w:rPr>
-                <w:color w:val="000000"/>
-                <w:sz w:val="28"/>
-                <w:szCs w:val="28"/>
-              </w:rPr>
-              <w:t>omo as estratégias pelo grupo para mobilizá-los.</w:t>
+              <w:t>Descrição da forma de envolvimento do público participante na formulação do projeto, seu desenvolvimento e avaliação, bem como as estratégias pelo grupo para mobilizá-los.</w:t>
             </w:r>
             <w:r>
               <w:rPr>
@@ -1405,15 +1403,7 @@
                 <w:szCs w:val="28"/>
               </w:rPr>
               <w:tab/>
-              <w:t>Relatório Coletivo (podendo ser oral</w:t>
-            </w:r>
-            <w:r>
-              <w:rPr>
-                <w:color w:val="000000"/>
-                <w:sz w:val="28"/>
-                <w:szCs w:val="28"/>
-              </w:rPr>
-              <w:t xml:space="preserve"> e escrita ou apenas escrita)</w:t>
+              <w:t>Relatório Coletivo (podendo ser oral e escrita ou apenas escrita)</w:t>
             </w:r>
             <w:r>
               <w:rPr>
@@ -1748,13 +1738,7 @@
           <w:b/>
         </w:rPr>
         <w:lastRenderedPageBreak/>
-        <w:t xml:space="preserve">1. Identificação </w:t>
-      </w:r>
-      <w:r>
-        <w:rPr>
-          <w:b/>
-        </w:rPr>
-        <w:t>das partes interessadas e parceiros</w:t>
+        <w:t>1. Identificação das partes interessadas e parceiros</w:t>
       </w:r>
     </w:p>
     <w:p>
@@ -1811,13 +1795,7 @@
         <w:rPr>
           <w:color w:val="000000"/>
         </w:rPr>
-        <w:t>Não houve parceiros externos no desenvolvimento, sendo realizado exclusivamente pelo</w:t>
-      </w:r>
-      <w:r>
-        <w:rPr>
-          <w:color w:val="000000"/>
-        </w:rPr>
-        <w:t xml:space="preserve"> nosso grupo</w:t>
+        <w:t>Não houve parceiros externos no desenvolvimento, sendo realizado exclusivamente pelo nosso grupo</w:t>
       </w:r>
     </w:p>
     <w:p>
@@ -1851,13 +1829,7 @@
         <w:rPr>
           <w:color w:val="000000"/>
         </w:rPr>
-        <w:t>Apesar de ter um site, a Bianca Bia Prata enfrenta desafios em proporcionar uma experiência de compra móvel mais integrada e atrativa. A dependência de redes sociais e do site pode não atender ple</w:t>
-      </w:r>
-      <w:r>
-        <w:rPr>
-          <w:color w:val="000000"/>
-        </w:rPr>
-        <w:t>namente às expectativas dos clientes que preferem apps dedicados.</w:t>
+        <w:t>Apesar de ter um site, a Bianca Bia Prata enfrenta desafios em proporcionar uma experiência de compra móvel mais integrada e atrativa. A dependência de redes sociais e do site pode não atender plenamente às expectativas dos clientes que preferem apps dedicados.</w:t>
       </w:r>
     </w:p>
     <w:p>
@@ -1891,13 +1863,7 @@
         <w:rPr>
           <w:color w:val="000000"/>
         </w:rPr>
-        <w:t>A justificativa continua a ser a necessidade de uma solução mobile para expandir a presença online da loja e proporcionar uma experiência de compra mais fluida para os cli</w:t>
-      </w:r>
-      <w:r>
-        <w:rPr>
-          <w:color w:val="000000"/>
-        </w:rPr>
-        <w:t xml:space="preserve">entes. A escolha do </w:t>
+        <w:t xml:space="preserve">A justificativa continua a ser a necessidade de uma solução mobile para expandir a presença online da loja e proporcionar uma experiência de compra mais fluida para os clientes. A escolha do </w:t>
       </w:r>
       <w:proofErr w:type="spellStart"/>
       <w:r>
@@ -1969,13 +1935,7 @@
         <w:rPr>
           <w:color w:val="000000"/>
         </w:rPr>
-        <w:t xml:space="preserve"> Desenvolver um aplicativo mobile para a Bianca Bia Prata, com funcionalidades que facilitem o processo de compra para os clientes, como por exemplo: catálogo de produtos, carrinho de compras, integração de pagamento e uma comunicação eficiente com os clie</w:t>
-      </w:r>
-      <w:r>
-        <w:rPr>
-          <w:color w:val="000000"/>
-        </w:rPr>
-        <w:t>ntes.</w:t>
+        <w:t xml:space="preserve"> Desenvolver um aplicativo mobile para a Bianca Bia Prata, com funcionalidades que facilitem o processo de compra para os clientes, como por exemplo: catálogo de produtos, carrinho de compras, integração de pagamento e uma comunicação eficiente com os clientes.</w:t>
       </w:r>
     </w:p>
     <w:p>
@@ -2020,13 +1980,7 @@
           <w:b/>
         </w:rPr>
         <w:lastRenderedPageBreak/>
-        <w:t>1.5. Referencial teórico (subsídio teórico para propositura de ações da extensão</w:t>
-      </w:r>
-      <w:r>
-        <w:rPr>
-          <w:b/>
-        </w:rPr>
-        <w:t>)</w:t>
+        <w:t>1.5. Referencial teórico (subsídio teórico para propositura de ações da extensão)</w:t>
       </w:r>
     </w:p>
     <w:p>
@@ -2378,10 +2332,7 @@
         <w:spacing w:before="240" w:after="240"/>
       </w:pPr>
       <w:r>
-        <w:t>O planejamento foi estabelecer uma etapa do aplicat</w:t>
-      </w:r>
-      <w:r>
-        <w:t xml:space="preserve">ivo para cada participante do grupo e subir suas versões para o </w:t>
+        <w:t xml:space="preserve">O planejamento foi estabelecer uma etapa do aplicativo para cada participante do grupo e subir suas versões para o </w:t>
       </w:r>
       <w:proofErr w:type="spellStart"/>
       <w:r>
@@ -2402,13 +2353,7 @@
           <w:b/>
         </w:rPr>
         <w:lastRenderedPageBreak/>
-        <w:t xml:space="preserve">2.2. Descrição da forma de envolvimento do público </w:t>
-      </w:r>
-      <w:r>
-        <w:rPr>
-          <w:b/>
-        </w:rPr>
-        <w:t>participante</w:t>
+        <w:t>2.2. Descrição da forma de envolvimento do público participante</w:t>
       </w:r>
     </w:p>
     <w:p>
@@ -2499,13 +2444,7 @@
         <w:rPr>
           <w:color w:val="000000"/>
         </w:rPr>
-        <w:t xml:space="preserve">: fez os </w:t>
-      </w:r>
-      <w:r>
-        <w:rPr>
-          <w:color w:val="000000"/>
-        </w:rPr>
-        <w:t>protótipos dos aplicativos e fez alterações conforme a parte interessada foi dando seu feedback.</w:t>
+        <w:t>: fez os protótipos dos aplicativos e fez alterações conforme a parte interessada foi dando seu feedback.</w:t>
       </w:r>
     </w:p>
     <w:p>
@@ -2602,13 +2541,7 @@
         <w:rPr>
           <w:b/>
         </w:rPr>
-        <w:t xml:space="preserve">2.4. Metas, critérios ou </w:t>
-      </w:r>
-      <w:r>
-        <w:rPr>
-          <w:b/>
-        </w:rPr>
-        <w:t>indicadores de avaliação do projeto</w:t>
+        <w:t>2.4. Metas, critérios ou indicadores de avaliação do projeto</w:t>
       </w:r>
     </w:p>
     <w:p>
@@ -2672,13 +2605,7 @@
         <w:rPr>
           <w:color w:val="000000"/>
         </w:rPr>
-        <w:t>: Avaliação da loja sobre a facilidade de uso do app, feedback positivo do Professor e a turma du</w:t>
-      </w:r>
-      <w:r>
-        <w:rPr>
-          <w:color w:val="000000"/>
-        </w:rPr>
-        <w:t>rante a apresentação do projeto</w:t>
+        <w:t>: Avaliação da loja sobre a facilidade de uso do app, feedback positivo do Professor e a turma durante a apresentação do projeto</w:t>
       </w:r>
     </w:p>
     <w:p>
@@ -2782,10 +2709,7 @@
       </w:r>
       <w:proofErr w:type="spellEnd"/>
       <w:r>
-        <w:t xml:space="preserve"> serviu como repositório e ferramenta de</w:t>
-      </w:r>
-      <w:r>
-        <w:t xml:space="preserve"> controle de versão para gerenciar o código-fonte. Por fim, </w:t>
+        <w:t xml:space="preserve"> serviu como repositório e ferramenta de controle de versão para gerenciar o código-fonte. Por fim, </w:t>
       </w:r>
       <w:proofErr w:type="spellStart"/>
       <w:r>
@@ -2832,10 +2756,7 @@
       </w:r>
       <w:proofErr w:type="spellEnd"/>
       <w:r>
-        <w:t xml:space="preserve"> foi estratég</w:t>
-      </w:r>
-      <w:r>
-        <w:t xml:space="preserve">ica para o desenvolvimento rápido e multiplataforma, considerando que o app precisa funcionar bem em dispositivos iOS e Android, com uma interface que seja intuitiva para os usuários da Bianca Bia Prata, e o </w:t>
+        <w:t xml:space="preserve"> foi estratégica para o desenvolvimento rápido e multiplataforma, considerando que o app precisa funcionar bem em dispositivos iOS e Android, com uma interface que seja intuitiva para os usuários da Bianca Bia Prata, e o </w:t>
       </w:r>
       <w:proofErr w:type="spellStart"/>
       <w:r>
@@ -2843,10 +2764,7 @@
       </w:r>
       <w:proofErr w:type="spellEnd"/>
       <w:r>
-        <w:t xml:space="preserve"> para testes automatizados para garantir as </w:t>
-      </w:r>
-      <w:r>
-        <w:t>funcionalidades.</w:t>
+        <w:t xml:space="preserve"> para testes automatizados para garantir as funcionalidades.</w:t>
       </w:r>
     </w:p>
     <w:p>
@@ -2888,13 +2806,7 @@
         <w:t>Bianca Bia Prata</w:t>
       </w:r>
       <w:r>
-        <w:t xml:space="preserve"> foi um processo feito pelo grupo formado por nós (Gabriel, Daniel e Cristhian). Durante o projeto, cada membro assumiu papéis especí</w:t>
-      </w:r>
-      <w:r>
-        <w:t>ficos que garantiram o progresso eficiente e a resolução de desafios técnicos. A parte interessada Bianca esteve envolvida alguns fornecendo feedback e ajudando a alinhar as funcionalidades às necessidades reais da loja. O resultado foi um app funcional, q</w:t>
-      </w:r>
-      <w:r>
-        <w:t xml:space="preserve">ue propõe a melhora da experiência de compra dos clientes </w:t>
+        <w:t xml:space="preserve"> foi um processo feito pelo grupo formado por nós (Gabriel, Daniel e Cristhian). Durante o projeto, cada membro assumiu papéis específicos que garantiram o progresso eficiente e a resolução de desafios técnicos. A parte interessada Bianca esteve envolvida alguns fornecendo feedback e ajudando a alinhar as funcionalidades às necessidades reais da loja. O resultado foi um app funcional, que propõe a melhora da experiência de compra dos clientes </w:t>
       </w:r>
     </w:p>
     <w:p>
@@ -2949,13 +2861,7 @@
         <w:rPr>
           <w:b/>
         </w:rPr>
-        <w:t>3.3. Relato de Experiência Indiv</w:t>
-      </w:r>
-      <w:r>
-        <w:rPr>
-          <w:b/>
-        </w:rPr>
-        <w:t>idual</w:t>
+        <w:t>3.3. Relato de Experiência Individual</w:t>
       </w:r>
     </w:p>
     <w:p>
@@ -3050,13 +2956,7 @@
         <w:rPr>
           <w:color w:val="000000"/>
         </w:rPr>
-        <w:t xml:space="preserve"> par</w:t>
-      </w:r>
-      <w:r>
-        <w:rPr>
-          <w:color w:val="000000"/>
-        </w:rPr>
-        <w:t>a manter a funcionabilidade do projeto. Cada etapa foi um aprendizado valioso que contribuiu para meu desenvolvimento profissional e técnico.</w:t>
+        <w:t xml:space="preserve"> para manter a funcionabilidade do projeto. Cada etapa foi um aprendizado valioso que contribuiu para meu desenvolvimento profissional e técnico.</w:t>
       </w:r>
     </w:p>
     <w:p>
@@ -3091,13 +2991,7 @@
         <w:rPr>
           <w:color w:val="000000"/>
         </w:rPr>
-        <w:t>Daniel: Durante o desenvolvimento do projeto de programação em mobile, pude aprender muito sobre conceitos de des</w:t>
-      </w:r>
-      <w:r>
-        <w:rPr>
-          <w:color w:val="000000"/>
-        </w:rPr>
-        <w:t xml:space="preserve">envolvimento para aplicações em Android/IOS e foi possível abstrair muito conhecimento relacionado a </w:t>
+        <w:t xml:space="preserve">Daniel: Durante o desenvolvimento do projeto de programação em mobile, pude aprender muito sobre conceitos de desenvolvimento para aplicações em Android/IOS e foi possível abstrair muito conhecimento relacionado a </w:t>
       </w:r>
       <w:proofErr w:type="spellStart"/>
       <w:r>
@@ -3139,13 +3033,7 @@
         <w:rPr>
           <w:color w:val="000000"/>
         </w:rPr>
-        <w:t>, desde o planejamento da aplicação até a implementação e testes. Essa experiência foi fundamental para o meu crescimento profissi</w:t>
-      </w:r>
-      <w:r>
-        <w:rPr>
-          <w:color w:val="000000"/>
-        </w:rPr>
-        <w:t>onal e acadêmico.</w:t>
+        <w:t>, desde o planejamento da aplicação até a implementação e testes. Essa experiência foi fundamental para o meu crescimento profissional e acadêmico.</w:t>
       </w:r>
     </w:p>
     <w:p>
@@ -3206,13 +3094,7 @@
           <w:rFonts w:ascii="Arial" w:eastAsia="Arial" w:hAnsi="Arial" w:cs="Arial"/>
         </w:rPr>
         <w:lastRenderedPageBreak/>
-        <w:t>Estou impres</w:t>
-      </w:r>
-      <w:r>
-        <w:rPr>
-          <w:rFonts w:ascii="Arial" w:eastAsia="Arial" w:hAnsi="Arial" w:cs="Arial"/>
-        </w:rPr>
-        <w:t>sionado com a qualidade do projeto. O esforço dos meus colegas superou as expectativas, havendo uma boa comunicação que resultou em um trabalho de qualidade</w:t>
+        <w:t>Estou impressionado com a qualidade do projeto. O esforço dos meus colegas superou as expectativas, havendo uma boa comunicação que resultou em um trabalho de qualidade</w:t>
       </w:r>
     </w:p>
     <w:p>
@@ -3232,10 +3114,7 @@
         <w:spacing w:before="240" w:after="240"/>
       </w:pPr>
       <w:r>
-        <w:t>A Bianca Bia Prata é uma loja de joias que, por não ter uma loja física, depe</w:t>
-      </w:r>
-      <w:r>
-        <w:t>nde fortemente das redes sociais para realizar vendas. A criação do app visa melhorar a experiência de compra, oferecendo um meio mais estruturado e confiável para seus clientes.</w:t>
+        <w:t>A Bianca Bia Prata é uma loja de joias que, por não ter uma loja física, depende fortemente das redes sociais para realizar vendas. A criação do app visa melhorar a experiência de compra, oferecendo um meio mais estruturado e confiável para seus clientes.</w:t>
       </w:r>
     </w:p>
     <w:p>
@@ -3255,10 +3134,7 @@
         <w:spacing w:before="240" w:after="240"/>
       </w:pPr>
       <w:r>
-        <w:t xml:space="preserve">O desenvolvimento foi realizado em colaboração com a parte </w:t>
-      </w:r>
-      <w:r>
-        <w:t>interessada para garantir que as necessidades da loja fossem atendidas.</w:t>
+        <w:t>O desenvolvimento foi realizado em colaboração com a parte interessada para garantir que as necessidades da loja fossem atendidas.</w:t>
       </w:r>
     </w:p>
     <w:p>
@@ -3279,10 +3155,7 @@
         <w:spacing w:before="240" w:after="240"/>
       </w:pPr>
       <w:r>
-        <w:t>O app foi bem estruturado, com os membros do grupo entendendo que irá existir uma melhora na praticidade da compra diretamente pelo celular. A loja Bianca B</w:t>
-      </w:r>
-      <w:r>
-        <w:t>ia Prata entende que pode melhorar suas vendas e engajamento com o uso do aplicativo.</w:t>
+        <w:t>O app foi bem estruturado, com os membros do grupo entendendo que irá existir uma melhora na praticidade da compra diretamente pelo celular. A loja Bianca Bia Prata entende que pode melhorar suas vendas e engajamento com o uso do aplicativo.</w:t>
       </w:r>
     </w:p>
     <w:p>
@@ -3302,10 +3175,7 @@
         <w:spacing w:before="240" w:after="240"/>
       </w:pPr>
       <w:r>
-        <w:t xml:space="preserve">A experiência de criar um aplicativo para uma loja sem estabelecimento físico, como a Bianca Bia Prata, demonstrou a importância de digitalizar </w:t>
-      </w:r>
-      <w:r>
-        <w:t>operações para pequenos negócios. O grupo aprendeu a importância de um desenvolvimento ágil e iterativo, com feedback do cliente.</w:t>
+        <w:t>A experiência de criar um aplicativo para uma loja sem estabelecimento físico, como a Bianca Bia Prata, demonstrou a importância de digitalizar operações para pequenos negócios. O grupo aprendeu a importância de um desenvolvimento ágil e iterativo, com feedback do cliente.</w:t>
       </w:r>
     </w:p>
     <w:p>
@@ -3341,13 +3211,7 @@
         <w:rPr>
           <w:color w:val="000000"/>
         </w:rPr>
-        <w:t xml:space="preserve">Gabriel: Gostaria de agradecer a todos do grupo por todo o trabalho; tivemos uma ótima sinergia. </w:t>
-      </w:r>
-      <w:r>
-        <w:rPr>
-          <w:color w:val="000000"/>
-        </w:rPr>
-        <w:t>Agradeço também ao professor e à parte interessada, com sua loja Bianca Bia Prata, por colaborarem com o nosso projeto.</w:t>
+        <w:t>Gabriel: Gostaria de agradecer a todos do grupo por todo o trabalho; tivemos uma ótima sinergia. Agradeço também ao professor e à parte interessada, com sua loja Bianca Bia Prata, por colaborarem com o nosso projeto.</w:t>
       </w:r>
     </w:p>
     <w:p>
@@ -3373,26 +3237,14 @@
         <w:rPr>
           <w:color w:val="000000"/>
         </w:rPr>
-        <w:t>Daniel: Quero agradecer aos membros do grupo pelo ótimo trabalho em equipe e na comunicação frequente para que fizéssemos o melhor poss</w:t>
-      </w:r>
-      <w:r>
-        <w:rPr>
-          <w:color w:val="000000"/>
-        </w:rPr>
-        <w:t xml:space="preserve">ível. Agradecimentos ao professor Lucas por estar sempre disposto a tirar nossas dúvidas e prover assistência, e a loja Bia Bianca Prata pela oportunidade que </w:t>
+        <w:t xml:space="preserve">Daniel: Quero agradecer aos membros do grupo pelo ótimo trabalho em equipe e na comunicação frequente para que fizéssemos o melhor possível. Agradecimentos ao professor Lucas por estar sempre disposto a tirar nossas dúvidas e prover assistência, e a loja Bia Bianca Prata pela oportunidade que </w:t>
       </w:r>
       <w:r>
         <w:rPr>
           <w:color w:val="000000"/>
         </w:rPr>
         <w:lastRenderedPageBreak/>
-        <w:t>nos foi dada de se desenvolver academicamente, moldando o nosso projeto a partir de seus serviços</w:t>
-      </w:r>
-      <w:r>
-        <w:rPr>
-          <w:color w:val="000000"/>
-        </w:rPr>
-        <w:t xml:space="preserve"> online de comércio.</w:t>
+        <w:t>nos foi dada de se desenvolver academicamente, moldando o nosso projeto a partir de seus serviços online de comércio.</w:t>
       </w:r>
     </w:p>
     <w:p>
@@ -3422,10 +3274,7 @@
         <w:t xml:space="preserve">Cristhian: </w:t>
       </w:r>
       <w:r>
-        <w:t>Quero expressar minha gratidão aos donos da loja por disponibilizarem os dados para o projeto, ao professor Lucas por ensinar as ferramentas necessárias e auxiliar na resolução de dúvidas, e aos membros do grupo pelo excele</w:t>
-      </w:r>
-      <w:r>
-        <w:t>nte trabalho em equipe e comunicação constante para alcançar os objetivos da empresa.</w:t>
+        <w:t>Quero expressar minha gratidão aos donos da loja por disponibilizarem os dados para o projeto, ao professor Lucas por ensinar as ferramentas necessárias e auxiliar na resolução de dúvidas, e aos membros do grupo pelo excelente trabalho em equipe e comunicação constante para alcançar os objetivos da empresa.</w:t>
       </w:r>
     </w:p>
     <w:p>
@@ -3477,8 +3326,6 @@
       <w:pPr>
         <w:jc w:val="center"/>
       </w:pPr>
-      <w:bookmarkStart w:id="1" w:name="_GoBack"/>
-      <w:bookmarkEnd w:id="1"/>
       <w:r>
         <w:rPr>
           <w:b/>

</xml_diff>

<commit_message>
Atualização (link do git)
</commit_message>
<xml_diff>
--- a/Roteiro React Native.docx
+++ b/Roteiro React Native.docx
@@ -334,8 +334,6 @@
                               </w:rPr>
                               <w:t>os                        - 202303411121</w:t>
                             </w:r>
-                            <w:bookmarkStart w:id="1" w:name="_GoBack"/>
-                            <w:bookmarkEnd w:id="1"/>
                           </w:p>
                           <w:p>
                             <w:pPr>
@@ -3279,6 +3277,73 @@
     </w:p>
     <w:p>
       <w:pPr>
+        <w:pStyle w:val="PargrafodaLista"/>
+      </w:pPr>
+    </w:p>
+    <w:p>
+      <w:pPr>
+        <w:pBdr>
+          <w:top w:val="nil"/>
+          <w:left w:val="nil"/>
+          <w:bottom w:val="nil"/>
+          <w:right w:val="nil"/>
+          <w:between w:val="nil"/>
+        </w:pBdr>
+        <w:spacing w:after="0"/>
+      </w:pPr>
+    </w:p>
+    <w:p>
+      <w:pPr>
+        <w:pBdr>
+          <w:top w:val="nil"/>
+          <w:left w:val="nil"/>
+          <w:bottom w:val="nil"/>
+          <w:right w:val="nil"/>
+          <w:between w:val="nil"/>
+        </w:pBdr>
+        <w:spacing w:after="0"/>
+        <w:rPr>
+          <w:sz w:val="32"/>
+          <w:szCs w:val="32"/>
+        </w:rPr>
+      </w:pPr>
+      <w:r>
+        <w:rPr>
+          <w:b/>
+          <w:sz w:val="32"/>
+          <w:szCs w:val="32"/>
+        </w:rPr>
+        <w:t>Link do repositório:</w:t>
+      </w:r>
+      <w:r>
+        <w:rPr>
+          <w:sz w:val="32"/>
+          <w:szCs w:val="32"/>
+        </w:rPr>
+        <w:t xml:space="preserve"> </w:t>
+      </w:r>
+      <w:hyperlink r:id="rId8" w:history="1">
+        <w:r>
+          <w:rPr>
+            <w:rStyle w:val="Hyperlink"/>
+            <w:sz w:val="32"/>
+            <w:szCs w:val="32"/>
+          </w:rPr>
+          <w:t>https://github.com/CristhianSilveira/app-joias-react-native</w:t>
+        </w:r>
+      </w:hyperlink>
+      <w:r>
+        <w:rPr>
+          <w:sz w:val="32"/>
+          <w:szCs w:val="32"/>
+        </w:rPr>
+        <w:t xml:space="preserve"> </w:t>
+      </w:r>
+      <w:bookmarkStart w:id="1" w:name="_GoBack"/>
+      <w:bookmarkEnd w:id="1"/>
+    </w:p>
+    <w:p>
+      <w:pPr>
         <w:pBdr>
           <w:top w:val="nil"/>
           <w:left w:val="nil"/>
@@ -3365,7 +3430,7 @@
                     <pic:cNvPicPr preferRelativeResize="0"/>
                   </pic:nvPicPr>
                   <pic:blipFill>
-                    <a:blip r:embed="rId8"/>
+                    <a:blip r:embed="rId9"/>
                     <a:srcRect/>
                     <a:stretch>
                       <a:fillRect/>
@@ -4707,6 +4772,17 @@
       <w:shd w:val="clear" w:color="auto" w:fill="E1DFDD"/>
     </w:rPr>
   </w:style>
+  <w:style w:type="paragraph" w:styleId="PargrafodaLista">
+    <w:name w:val="List Paragraph"/>
+    <w:basedOn w:val="Normal"/>
+    <w:uiPriority w:val="34"/>
+    <w:qFormat/>
+    <w:rsid w:val="002C5181"/>
+    <w:pPr>
+      <w:ind w:left="720"/>
+      <w:contextualSpacing/>
+    </w:pPr>
+  </w:style>
 </w:styles>
 </file>
 

</xml_diff>

<commit_message>
Documento atualizado (faltam pendências)
</commit_message>
<xml_diff>
--- a/Roteiro React Native.docx
+++ b/Roteiro React Native.docx
@@ -282,25 +282,7 @@
                                 <w:b/>
                                 <w:color w:val="000000"/>
                               </w:rPr>
-                              <w:t xml:space="preserve">         Nome </w:t>
-                            </w:r>
-                            <w:proofErr w:type="gramStart"/>
-                            <w:r>
-                              <w:rPr>
-                                <w:rFonts w:ascii="Arial" w:eastAsia="Arial" w:hAnsi="Arial" w:cs="Arial"/>
-                                <w:b/>
-                                <w:color w:val="000000"/>
-                              </w:rPr>
-                              <w:t>do(</w:t>
-                            </w:r>
-                            <w:proofErr w:type="gramEnd"/>
-                            <w:r>
-                              <w:rPr>
-                                <w:rFonts w:ascii="Arial" w:eastAsia="Arial" w:hAnsi="Arial" w:cs="Arial"/>
-                                <w:b/>
-                                <w:color w:val="000000"/>
-                              </w:rPr>
-                              <w:t>s) discente(s) integrantes do grupo</w:t>
+                              <w:t xml:space="preserve">         Nome do(s) discente(s) integrantes do grupo</w:t>
                             </w:r>
                           </w:p>
                           <w:p>
@@ -399,25 +381,7 @@
                           <w:b/>
                           <w:color w:val="000000"/>
                         </w:rPr>
-                        <w:t xml:space="preserve">         Nome </w:t>
-                      </w:r>
-                      <w:proofErr w:type="gramStart"/>
-                      <w:r>
-                        <w:rPr>
-                          <w:rFonts w:ascii="Arial" w:eastAsia="Arial" w:hAnsi="Arial" w:cs="Arial"/>
-                          <w:b/>
-                          <w:color w:val="000000"/>
-                        </w:rPr>
-                        <w:t>do(</w:t>
-                      </w:r>
-                      <w:proofErr w:type="gramEnd"/>
-                      <w:r>
-                        <w:rPr>
-                          <w:rFonts w:ascii="Arial" w:eastAsia="Arial" w:hAnsi="Arial" w:cs="Arial"/>
-                          <w:b/>
-                          <w:color w:val="000000"/>
-                        </w:rPr>
-                        <w:t>s) discente(s) integrantes do grupo</w:t>
+                        <w:t xml:space="preserve">         Nome do(s) discente(s) integrantes do grupo</w:t>
                       </w:r>
                     </w:p>
                     <w:p>
@@ -1773,7 +1737,34 @@
           <w:b/>
         </w:rPr>
         <w:lastRenderedPageBreak/>
-        <w:t>1. Identificação das partes interessadas e parceiros</w:t>
+        <w:t>1. Diagnóstico e Teorização</w:t>
+      </w:r>
+    </w:p>
+    <w:p>
+      <w:pPr>
+        <w:pStyle w:val="Ttulo3"/>
+        <w:spacing w:before="281" w:after="281"/>
+        <w:rPr>
+          <w:b/>
+        </w:rPr>
+      </w:pPr>
+      <w:r>
+        <w:rPr>
+          <w:b/>
+        </w:rPr>
+        <w:t>1.</w:t>
+      </w:r>
+      <w:r>
+        <w:rPr>
+          <w:b/>
+        </w:rPr>
+        <w:t>1</w:t>
+      </w:r>
+      <w:r>
+        <w:rPr>
+          <w:b/>
+        </w:rPr>
+        <w:t xml:space="preserve"> Identificação das partes interessadas e parceiros</w:t>
       </w:r>
     </w:p>
     <w:p>
@@ -1782,8 +1773,87 @@
       </w:r>
     </w:p>
     <w:p>
-      <w:r>
-        <w:t>Foto da loja</w:t>
+      <w:pPr>
+        <w:jc w:val="center"/>
+        <w:rPr>
+          <w:b/>
+          <w:sz w:val="36"/>
+          <w:szCs w:val="36"/>
+        </w:rPr>
+      </w:pPr>
+      <w:r>
+        <w:rPr>
+          <w:b/>
+          <w:sz w:val="36"/>
+          <w:szCs w:val="36"/>
+        </w:rPr>
+        <w:t xml:space="preserve">FOTO DA </w:t>
+      </w:r>
+      <w:r>
+        <w:rPr>
+          <w:b/>
+          <w:sz w:val="36"/>
+          <w:szCs w:val="36"/>
+        </w:rPr>
+        <w:t>LOJA</w:t>
+      </w:r>
+      <w:r>
+        <w:rPr>
+          <w:b/>
+          <w:sz w:val="36"/>
+          <w:szCs w:val="36"/>
+        </w:rPr>
+        <w:t xml:space="preserve"> BIA BIANCA PRATA</w:t>
+      </w:r>
+    </w:p>
+    <w:p>
+      <w:pPr>
+        <w:jc w:val="center"/>
+        <w:rPr>
+          <w:b/>
+          <w:sz w:val="36"/>
+          <w:szCs w:val="36"/>
+        </w:rPr>
+      </w:pPr>
+      <w:r>
+        <w:rPr>
+          <w:noProof/>
+        </w:rPr>
+        <w:drawing>
+          <wp:inline distT="0" distB="0" distL="0" distR="0" wp14:anchorId="51878CCA" wp14:editId="58311153">
+            <wp:extent cx="5731510" cy="2623185"/>
+            <wp:effectExtent l="0" t="0" r="2540" b="5715"/>
+            <wp:docPr id="3" name="Imagem 3"/>
+            <wp:cNvGraphicFramePr>
+              <a:graphicFrameLocks xmlns:a="http://schemas.openxmlformats.org/drawingml/2006/main" noChangeAspect="1"/>
+            </wp:cNvGraphicFramePr>
+            <a:graphic xmlns:a="http://schemas.openxmlformats.org/drawingml/2006/main">
+              <a:graphicData uri="http://schemas.openxmlformats.org/drawingml/2006/picture">
+                <pic:pic xmlns:pic="http://schemas.openxmlformats.org/drawingml/2006/picture">
+                  <pic:nvPicPr>
+                    <pic:cNvPr id="1" name=""/>
+                    <pic:cNvPicPr/>
+                  </pic:nvPicPr>
+                  <pic:blipFill>
+                    <a:blip r:embed="rId5"/>
+                    <a:stretch>
+                      <a:fillRect/>
+                    </a:stretch>
+                  </pic:blipFill>
+                  <pic:spPr>
+                    <a:xfrm>
+                      <a:off x="0" y="0"/>
+                      <a:ext cx="5731510" cy="2623185"/>
+                    </a:xfrm>
+                    <a:prstGeom prst="rect">
+                      <a:avLst/>
+                    </a:prstGeom>
+                  </pic:spPr>
+                </pic:pic>
+              </a:graphicData>
+            </a:graphic>
+          </wp:inline>
+        </w:drawing>
       </w:r>
     </w:p>
     <w:p>
@@ -1908,35 +1978,43 @@
         <w:rPr>
           <w:color w:val="000000"/>
         </w:rPr>
-        <w:t xml:space="preserve">A justificativa continua a ser a necessidade de uma solução mobile para expandir a presença online da loja e proporcionar uma experiência de compra mais fluida para os clientes. A escolha do </w:t>
-      </w:r>
-      <w:proofErr w:type="spellStart"/>
-      <w:r>
-        <w:rPr>
-          <w:color w:val="000000"/>
-        </w:rPr>
-        <w:t>React</w:t>
-      </w:r>
-      <w:proofErr w:type="spellEnd"/>
-      <w:r>
-        <w:rPr>
-          <w:color w:val="000000"/>
-        </w:rPr>
-        <w:t xml:space="preserve"> </w:t>
-      </w:r>
-      <w:proofErr w:type="spellStart"/>
-      <w:r>
-        <w:rPr>
-          <w:color w:val="000000"/>
-        </w:rPr>
-        <w:t>Native</w:t>
-      </w:r>
-      <w:proofErr w:type="spellEnd"/>
-      <w:r>
-        <w:rPr>
-          <w:color w:val="000000"/>
-        </w:rPr>
-        <w:t xml:space="preserve"> continua válida devido à agilidade no desenvolvimento e manutenção em múltiplas plataformas.</w:t>
+        <w:t xml:space="preserve">A justificativa </w:t>
+      </w:r>
+      <w:r>
+        <w:rPr>
+          <w:color w:val="000000"/>
+        </w:rPr>
+        <w:t>é a necessidade de um aplicativo de celular</w:t>
+      </w:r>
+      <w:r>
+        <w:rPr>
+          <w:color w:val="000000"/>
+        </w:rPr>
+        <w:t xml:space="preserve"> para expandir a presença online da loja e proporcionar uma ex</w:t>
+      </w:r>
+      <w:r>
+        <w:rPr>
+          <w:color w:val="000000"/>
+        </w:rPr>
+        <w:t xml:space="preserve">periência de compra mais fluida </w:t>
+      </w:r>
+      <w:r>
+        <w:rPr>
+          <w:color w:val="000000"/>
+        </w:rPr>
+        <w:t xml:space="preserve">para os clientes. A escolha do React Native </w:t>
+      </w:r>
+      <w:r>
+        <w:rPr>
+          <w:color w:val="000000"/>
+        </w:rPr>
+        <w:t xml:space="preserve">se dá por conta da </w:t>
+      </w:r>
+      <w:r>
+        <w:rPr>
+          <w:color w:val="000000"/>
+        </w:rPr>
+        <w:t>agilidade no desenvolvimento e manutenção em múltiplas plataformas.</w:t>
       </w:r>
     </w:p>
     <w:p>
@@ -1948,6 +2026,7 @@
         <w:rPr>
           <w:b/>
         </w:rPr>
+        <w:lastRenderedPageBreak/>
         <w:t>1.4. Objetivos/resultados/efeitos a serem alcançados</w:t>
       </w:r>
     </w:p>
@@ -2024,351 +2103,375 @@
         <w:rPr>
           <w:b/>
         </w:rPr>
-        <w:lastRenderedPageBreak/>
         <w:t>1.5. Referencial teórico (subsídio teórico para propositura de ações da extensão)</w:t>
       </w:r>
     </w:p>
     <w:p>
       <w:pPr>
-        <w:pStyle w:val="Ttulo3"/>
-        <w:spacing w:before="281" w:after="281"/>
-      </w:pPr>
-      <w:r>
-        <w:t xml:space="preserve">[Google </w:t>
-      </w:r>
-      <w:proofErr w:type="spellStart"/>
-      <w:r>
-        <w:t>Academico</w:t>
-      </w:r>
-      <w:proofErr w:type="spellEnd"/>
-      <w:r>
-        <w:t>] Texto único, 1,2 3</w:t>
-      </w:r>
-    </w:p>
-    <w:p>
-      <w:pPr>
-        <w:pStyle w:val="Ttulo3"/>
-        <w:spacing w:before="281" w:after="281"/>
-        <w:rPr>
-          <w:color w:val="000000"/>
-          <w:sz w:val="24"/>
-          <w:szCs w:val="24"/>
-        </w:rPr>
-      </w:pPr>
-      <w:hyperlink r:id="rId5" w:history="1">
+        <w:pStyle w:val="NormalWeb"/>
+        <w:ind w:firstLine="720"/>
+        <w:rPr>
+          <w:rFonts w:ascii="Arial" w:hAnsi="Arial" w:cs="Arial"/>
+        </w:rPr>
+      </w:pPr>
+      <w:r>
+        <w:rPr>
+          <w:rFonts w:ascii="Arial" w:hAnsi="Arial" w:cs="Arial"/>
+        </w:rPr>
+        <w:t xml:space="preserve">O </w:t>
+      </w:r>
+      <w:r>
+        <w:rPr>
+          <w:rStyle w:val="Forte"/>
+          <w:rFonts w:ascii="Arial" w:hAnsi="Arial" w:cs="Arial"/>
+        </w:rPr>
+        <w:t>AsyncStorage</w:t>
+      </w:r>
+      <w:r>
+        <w:rPr>
+          <w:rFonts w:ascii="Arial" w:hAnsi="Arial" w:cs="Arial"/>
+        </w:rPr>
+        <w:t xml:space="preserve"> no React Native é um módulo utilizado para persistir dados localmente no dispositivo. Ele é fundamental para armazenar informações temporárias, como preferências de usuário ou itens de um carrinho de compras. Segundo Kho (2017)</w:t>
+      </w:r>
+      <w:r>
+        <w:rPr>
+          <w:rFonts w:ascii="Arial" w:hAnsi="Arial" w:cs="Arial"/>
+        </w:rPr>
+        <w:t xml:space="preserve"> </w:t>
+      </w:r>
+      <w:r>
+        <w:rPr>
+          <w:rFonts w:ascii="Arial" w:hAnsi="Arial" w:cs="Arial"/>
+          <w:color w:val="1F497D" w:themeColor="text2"/>
+        </w:rPr>
+        <w:t>[1]</w:t>
+      </w:r>
+      <w:r>
+        <w:rPr>
+          <w:rFonts w:ascii="Arial" w:hAnsi="Arial" w:cs="Arial"/>
+        </w:rPr>
+        <w:t xml:space="preserve">, o AsyncStorage é assíncrono, o que significa que suas operações não bloqueiam a interface do usuário, permitindo que a aplicação continue responsiva. Ele é ideal para dados simples, como strings ou objetos JSON, mas, para necessidades mais complexas de armazenamento, soluções como o </w:t>
+      </w:r>
+      <w:r>
+        <w:rPr>
+          <w:rStyle w:val="Forte"/>
+          <w:rFonts w:ascii="Arial" w:hAnsi="Arial" w:cs="Arial"/>
+        </w:rPr>
+        <w:t>SQLite</w:t>
+      </w:r>
+      <w:r>
+        <w:rPr>
+          <w:rFonts w:ascii="Arial" w:hAnsi="Arial" w:cs="Arial"/>
+        </w:rPr>
+        <w:t xml:space="preserve"> ou </w:t>
+      </w:r>
+      <w:r>
+        <w:rPr>
+          <w:rStyle w:val="Forte"/>
+          <w:rFonts w:ascii="Arial" w:hAnsi="Arial" w:cs="Arial"/>
+        </w:rPr>
+        <w:t>Realm</w:t>
+      </w:r>
+      <w:r>
+        <w:rPr>
+          <w:rFonts w:ascii="Arial" w:hAnsi="Arial" w:cs="Arial"/>
+        </w:rPr>
+        <w:t xml:space="preserve"> podem ser mais apropriadas.</w:t>
+      </w:r>
+      <w:r>
+        <w:rPr>
+          <w:rFonts w:ascii="Arial" w:hAnsi="Arial" w:cs="Arial"/>
+        </w:rPr>
+        <w:t xml:space="preserve"> </w:t>
+      </w:r>
+    </w:p>
+    <w:p>
+      <w:pPr>
+        <w:pStyle w:val="NormalWeb"/>
+        <w:ind w:firstLine="720"/>
+        <w:rPr>
+          <w:rFonts w:ascii="Arial" w:hAnsi="Arial" w:cs="Arial"/>
+        </w:rPr>
+      </w:pPr>
+      <w:r>
+        <w:rPr>
+          <w:rFonts w:ascii="Arial" w:hAnsi="Arial" w:cs="Arial"/>
+        </w:rPr>
+        <w:t xml:space="preserve">A </w:t>
+      </w:r>
+      <w:r>
+        <w:rPr>
+          <w:rStyle w:val="Forte"/>
+          <w:rFonts w:ascii="Arial" w:hAnsi="Arial" w:cs="Arial"/>
+        </w:rPr>
+        <w:t>Navigation</w:t>
+      </w:r>
+      <w:r>
+        <w:rPr>
+          <w:rFonts w:ascii="Arial" w:hAnsi="Arial" w:cs="Arial"/>
+        </w:rPr>
+        <w:t xml:space="preserve"> é um aspecto essencial em qualquer aplicativo móvel, pois define como o usuário transita entre diferentes telas. O React Native oferece a biblioteca </w:t>
+      </w:r>
+      <w:r>
+        <w:rPr>
+          <w:rStyle w:val="Forte"/>
+          <w:rFonts w:ascii="Arial" w:hAnsi="Arial" w:cs="Arial"/>
+        </w:rPr>
+        <w:t>React Navigation</w:t>
+      </w:r>
+      <w:r>
+        <w:rPr>
+          <w:rFonts w:ascii="Arial" w:hAnsi="Arial" w:cs="Arial"/>
+        </w:rPr>
+        <w:t>, que permite criar fluxos de navegação flexíveis e eficientes, com suporte para navegação por pilhas (stack), abas (tabs) e menus laterais (drawer). JAŠKO (2024)</w:t>
+      </w:r>
+      <w:r>
+        <w:rPr>
+          <w:rFonts w:ascii="Arial" w:hAnsi="Arial" w:cs="Arial"/>
+        </w:rPr>
+        <w:t xml:space="preserve"> </w:t>
+      </w:r>
+      <w:r>
+        <w:rPr>
+          <w:rFonts w:ascii="Arial" w:hAnsi="Arial" w:cs="Arial"/>
+          <w:color w:val="1F497D" w:themeColor="text2"/>
+        </w:rPr>
+        <w:t>[2]</w:t>
+      </w:r>
+      <w:r>
+        <w:rPr>
+          <w:rFonts w:ascii="Arial" w:hAnsi="Arial" w:cs="Arial"/>
+        </w:rPr>
+        <w:t xml:space="preserve"> enfatiza que uma boa navegação melhora a experiência do usuário, tornando o app mais intuitivo e fácil de usar. No contexto de um e-commerce, por exemplo, o React Navigation facilita a navegação entre telas como a página inicial, categorias de produtos e, principalmente, o </w:t>
+      </w:r>
+      <w:r>
+        <w:rPr>
+          <w:rStyle w:val="Forte"/>
+          <w:rFonts w:ascii="Arial" w:hAnsi="Arial" w:cs="Arial"/>
+        </w:rPr>
+        <w:t>carrinho de compras</w:t>
+      </w:r>
+      <w:r>
+        <w:rPr>
+          <w:rFonts w:ascii="Arial" w:hAnsi="Arial" w:cs="Arial"/>
+        </w:rPr>
+        <w:t>.</w:t>
+      </w:r>
+      <w:r>
+        <w:rPr>
+          <w:rFonts w:ascii="Arial" w:hAnsi="Arial" w:cs="Arial"/>
+        </w:rPr>
+        <w:t xml:space="preserve"> </w:t>
+      </w:r>
+    </w:p>
+    <w:p>
+      <w:pPr>
+        <w:pStyle w:val="NormalWeb"/>
+        <w:ind w:firstLine="720"/>
+        <w:rPr>
+          <w:rFonts w:ascii="Arial" w:hAnsi="Arial" w:cs="Arial"/>
+        </w:rPr>
+      </w:pPr>
+      <w:r>
+        <w:rPr>
+          <w:rFonts w:ascii="Arial" w:hAnsi="Arial" w:cs="Arial"/>
+        </w:rPr>
+        <w:t xml:space="preserve">A tela de </w:t>
+      </w:r>
+      <w:r>
+        <w:rPr>
+          <w:rStyle w:val="Forte"/>
+          <w:rFonts w:ascii="Arial" w:hAnsi="Arial" w:cs="Arial"/>
+        </w:rPr>
+        <w:t>carrinho de compras</w:t>
+      </w:r>
+      <w:r>
+        <w:rPr>
+          <w:rFonts w:ascii="Arial" w:hAnsi="Arial" w:cs="Arial"/>
+        </w:rPr>
+        <w:t xml:space="preserve"> é crucial em aplicativos de e-commerce, pois é onde o usuário visualiza e gerencia os itens selecionados antes de finalizar a compra. Ela deve ser dinâmica, permitindo que os produtos sejam adicionados, removidos ou modificados facilmente. A integração com o </w:t>
+      </w:r>
+      <w:r>
+        <w:rPr>
+          <w:rStyle w:val="Forte"/>
+          <w:rFonts w:ascii="Arial" w:hAnsi="Arial" w:cs="Arial"/>
+        </w:rPr>
+        <w:t>AsyncStorage</w:t>
+      </w:r>
+      <w:r>
+        <w:rPr>
+          <w:rFonts w:ascii="Arial" w:hAnsi="Arial" w:cs="Arial"/>
+        </w:rPr>
+        <w:t xml:space="preserve"> é fundamental para persistir o estado do carrinho entre sessões, garantindo que os dados não se percam ao fechar o aplicativo.</w:t>
+      </w:r>
+      <w:r>
+        <w:rPr>
+          <w:rFonts w:ascii="Arial" w:hAnsi="Arial" w:cs="Arial"/>
+        </w:rPr>
+        <w:t xml:space="preserve"> </w:t>
+      </w:r>
+      <w:r>
+        <w:rPr>
+          <w:rFonts w:ascii="Arial" w:hAnsi="Arial" w:cs="Arial"/>
+        </w:rPr>
+        <w:t>De acordo com Reddy et al. (2024)</w:t>
+      </w:r>
+      <w:r>
+        <w:rPr>
+          <w:rFonts w:ascii="Arial" w:hAnsi="Arial" w:cs="Arial"/>
+        </w:rPr>
+        <w:t xml:space="preserve"> </w:t>
+      </w:r>
+      <w:r>
+        <w:rPr>
+          <w:rFonts w:ascii="Arial" w:hAnsi="Arial" w:cs="Arial"/>
+          <w:color w:val="1F497D" w:themeColor="text2"/>
+        </w:rPr>
+        <w:t>[3]</w:t>
+      </w:r>
+      <w:r>
+        <w:rPr>
+          <w:rFonts w:ascii="Arial" w:hAnsi="Arial" w:cs="Arial"/>
+        </w:rPr>
+        <w:t xml:space="preserve">, a tela de carrinho deve ser projetada para proporcionar uma navegação clara e eficiente, com a possibilidade de visualizar o preço total, descontos e opções de pagamento. O uso do </w:t>
+      </w:r>
+      <w:r>
+        <w:rPr>
+          <w:rStyle w:val="Forte"/>
+          <w:rFonts w:ascii="Arial" w:hAnsi="Arial" w:cs="Arial"/>
+        </w:rPr>
+        <w:t>React Navigation</w:t>
+      </w:r>
+      <w:r>
+        <w:rPr>
+          <w:rFonts w:ascii="Arial" w:hAnsi="Arial" w:cs="Arial"/>
+        </w:rPr>
+        <w:t xml:space="preserve"> facilita a transição entre a tela do carrinho e outras partes do aplicativo, como o checkout, sem sobrecarregar a interface ou prejudicar a performance do app.</w:t>
+      </w:r>
+    </w:p>
+    <w:p>
+      <w:hyperlink r:id="rId6" w:anchor="v=onepage&amp;q&amp;f=false" w:history="1">
         <w:r>
           <w:rPr>
             <w:rStyle w:val="Hyperlink"/>
-            <w:sz w:val="24"/>
-            <w:szCs w:val="24"/>
+            <w:rFonts w:ascii="Arial" w:hAnsi="Arial" w:cs="Arial"/>
+            <w:sz w:val="20"/>
+            <w:szCs w:val="20"/>
+            <w:shd w:val="clear" w:color="auto" w:fill="FFFFFF"/>
           </w:rPr>
-          <w:t>https://www.youtube.com/watch?v=ggJ-Sk0YgxQ</w:t>
+          <w:t>[1] Kho, Richard. </w:t>
         </w:r>
-      </w:hyperlink>
-      <w:r>
-        <w:rPr>
-          <w:color w:val="000000"/>
-          <w:sz w:val="24"/>
-          <w:szCs w:val="24"/>
-        </w:rPr>
-        <w:t xml:space="preserve">  Acessado em 16 de outubro de 2024. Neste vídeo, aprendemos como realizar login e cadastro no </w:t>
-      </w:r>
-      <w:proofErr w:type="spellStart"/>
-      <w:r>
-        <w:rPr>
-          <w:b/>
-          <w:color w:val="000000"/>
-          <w:sz w:val="24"/>
-          <w:szCs w:val="24"/>
-        </w:rPr>
-        <w:t>React</w:t>
-      </w:r>
-      <w:proofErr w:type="spellEnd"/>
-      <w:r>
-        <w:rPr>
-          <w:b/>
-          <w:color w:val="000000"/>
-          <w:sz w:val="24"/>
-          <w:szCs w:val="24"/>
-        </w:rPr>
-        <w:t xml:space="preserve"> </w:t>
-      </w:r>
-      <w:proofErr w:type="spellStart"/>
-      <w:r>
-        <w:rPr>
-          <w:b/>
-          <w:color w:val="000000"/>
-          <w:sz w:val="24"/>
-          <w:szCs w:val="24"/>
-        </w:rPr>
-        <w:t>Native</w:t>
-      </w:r>
-      <w:proofErr w:type="spellEnd"/>
-      <w:r>
-        <w:rPr>
-          <w:color w:val="000000"/>
-          <w:sz w:val="24"/>
-          <w:szCs w:val="24"/>
-        </w:rPr>
-        <w:t xml:space="preserve"> utilizando o </w:t>
-      </w:r>
-      <w:proofErr w:type="spellStart"/>
-      <w:r>
-        <w:rPr>
-          <w:b/>
-          <w:color w:val="000000"/>
-          <w:sz w:val="24"/>
-          <w:szCs w:val="24"/>
-        </w:rPr>
-        <w:t>AsyncStorage</w:t>
-      </w:r>
-      <w:proofErr w:type="spellEnd"/>
-      <w:r>
-        <w:rPr>
-          <w:color w:val="000000"/>
-          <w:sz w:val="24"/>
-          <w:szCs w:val="24"/>
-        </w:rPr>
-        <w:t xml:space="preserve">, uma API que permite armazenar dados localmente no dispositivo do usuário. Isso facilita a experiência no aplicativo, pois permite que o usuário permaneça logado mesmo após o dispositivo ser desligado ou entrar em modo suspenso. O </w:t>
-      </w:r>
-      <w:proofErr w:type="spellStart"/>
-      <w:r>
-        <w:rPr>
-          <w:color w:val="000000"/>
-          <w:sz w:val="24"/>
-          <w:szCs w:val="24"/>
-        </w:rPr>
-        <w:t>AsyncStorage</w:t>
-      </w:r>
-      <w:proofErr w:type="spellEnd"/>
-      <w:r>
-        <w:rPr>
-          <w:b/>
-          <w:color w:val="000000"/>
-          <w:sz w:val="24"/>
-          <w:szCs w:val="24"/>
-        </w:rPr>
-        <w:t xml:space="preserve"> </w:t>
-      </w:r>
-      <w:r>
-        <w:rPr>
-          <w:color w:val="000000"/>
-          <w:sz w:val="24"/>
-          <w:szCs w:val="24"/>
-        </w:rPr>
-        <w:t>é frequentemente usado para armazenar configurações do usuário, tokens de autenticação, dados em cache, entre outros.</w:t>
-      </w:r>
-    </w:p>
-    <w:p>
-      <w:pPr>
-        <w:pStyle w:val="Ttulo3"/>
-        <w:spacing w:before="281" w:after="281"/>
-        <w:rPr>
-          <w:color w:val="000000"/>
-          <w:sz w:val="24"/>
-          <w:szCs w:val="24"/>
-        </w:rPr>
-      </w:pPr>
-    </w:p>
-    <w:p>
-      <w:pPr>
-        <w:pStyle w:val="Ttulo3"/>
-        <w:spacing w:before="281" w:after="281"/>
-        <w:rPr>
-          <w:color w:val="000000"/>
-          <w:sz w:val="24"/>
-          <w:szCs w:val="24"/>
-        </w:rPr>
-      </w:pPr>
-      <w:hyperlink r:id="rId6" w:history="1">
         <w:r>
           <w:rPr>
             <w:rStyle w:val="Hyperlink"/>
-            <w:sz w:val="24"/>
-            <w:szCs w:val="24"/>
+            <w:rFonts w:ascii="Arial" w:hAnsi="Arial" w:cs="Arial"/>
+            <w:i/>
+            <w:iCs/>
+            <w:sz w:val="20"/>
+            <w:szCs w:val="20"/>
+            <w:shd w:val="clear" w:color="auto" w:fill="FFFFFF"/>
           </w:rPr>
-          <w:t>https://reactnavigation.org/docs/bottom-tab-navigator/</w:t>
+          <w:t>React Native By Example</w:t>
+        </w:r>
+        <w:r>
+          <w:rPr>
+            <w:rStyle w:val="Hyperlink"/>
+            <w:rFonts w:ascii="Arial" w:hAnsi="Arial" w:cs="Arial"/>
+            <w:sz w:val="20"/>
+            <w:szCs w:val="20"/>
+            <w:shd w:val="clear" w:color="auto" w:fill="FFFFFF"/>
+          </w:rPr>
+          <w:t>. Packt Publishing Ltd, 2017.</w:t>
         </w:r>
       </w:hyperlink>
       <w:r>
         <w:rPr>
-          <w:color w:val="000000"/>
-          <w:sz w:val="24"/>
-          <w:szCs w:val="24"/>
-        </w:rPr>
-        <w:t xml:space="preserve"> Acessado em 24 de outubro de 2024. Neste site, aprendemos como criar um menu inferior utilizando o </w:t>
-      </w:r>
-      <w:proofErr w:type="spellStart"/>
-      <w:r>
-        <w:rPr>
-          <w:b/>
-          <w:color w:val="000000"/>
-          <w:sz w:val="24"/>
-          <w:szCs w:val="24"/>
-        </w:rPr>
-        <w:t>TabNavigator</w:t>
-      </w:r>
-      <w:proofErr w:type="spellEnd"/>
-      <w:r>
-        <w:rPr>
-          <w:color w:val="000000"/>
-          <w:sz w:val="24"/>
-          <w:szCs w:val="24"/>
-        </w:rPr>
-        <w:t xml:space="preserve"> do </w:t>
-      </w:r>
-      <w:proofErr w:type="spellStart"/>
-      <w:r>
-        <w:rPr>
-          <w:b/>
-          <w:color w:val="000000"/>
-          <w:sz w:val="24"/>
-          <w:szCs w:val="24"/>
-        </w:rPr>
-        <w:t>React</w:t>
-      </w:r>
-      <w:proofErr w:type="spellEnd"/>
-      <w:r>
-        <w:rPr>
-          <w:b/>
-          <w:color w:val="000000"/>
-          <w:sz w:val="24"/>
-          <w:szCs w:val="24"/>
-        </w:rPr>
-        <w:t xml:space="preserve"> </w:t>
-      </w:r>
-      <w:proofErr w:type="spellStart"/>
-      <w:r>
-        <w:rPr>
-          <w:b/>
-          <w:color w:val="000000"/>
-          <w:sz w:val="24"/>
-          <w:szCs w:val="24"/>
-        </w:rPr>
-        <w:t>Native</w:t>
-      </w:r>
-      <w:proofErr w:type="spellEnd"/>
-      <w:r>
-        <w:rPr>
-          <w:color w:val="000000"/>
-          <w:sz w:val="24"/>
-          <w:szCs w:val="24"/>
-        </w:rPr>
-        <w:t xml:space="preserve">. Esse recurso permite criar uma barra de navegação com abas na parte inferior da tela, facilitando o acesso a diferentes telas do aplicativo, como o perfil, a página inicial e o carrinho de compras. A utilização do </w:t>
-      </w:r>
-      <w:proofErr w:type="spellStart"/>
-      <w:r>
-        <w:rPr>
-          <w:color w:val="000000"/>
-          <w:sz w:val="24"/>
-          <w:szCs w:val="24"/>
-        </w:rPr>
-        <w:t>TabNavigator</w:t>
-      </w:r>
-      <w:proofErr w:type="spellEnd"/>
-      <w:r>
-        <w:rPr>
-          <w:color w:val="000000"/>
-          <w:sz w:val="24"/>
-          <w:szCs w:val="24"/>
-        </w:rPr>
-        <w:t xml:space="preserve"> oferece uma experiência de navegação intuitiva, proporcionando um design simples e limpo, ideal para aplicativos com múltiplas telas que precisam ser acessadas com facilidade.</w:t>
-      </w:r>
-    </w:p>
-    <w:p>
-      <w:pPr>
-        <w:pStyle w:val="Ttulo3"/>
-        <w:spacing w:before="281" w:after="281"/>
-        <w:rPr>
-          <w:color w:val="000000"/>
-          <w:sz w:val="24"/>
-          <w:szCs w:val="24"/>
-        </w:rPr>
-      </w:pPr>
-    </w:p>
-    <w:p>
-      <w:pPr>
-        <w:pStyle w:val="Ttulo3"/>
-        <w:spacing w:before="281" w:after="281"/>
-        <w:rPr>
-          <w:color w:val="000000"/>
-          <w:sz w:val="24"/>
-          <w:szCs w:val="24"/>
-        </w:rPr>
-      </w:pPr>
+          <w:rFonts w:ascii="Arial" w:hAnsi="Arial" w:cs="Arial"/>
+          <w:color w:val="222222"/>
+          <w:sz w:val="20"/>
+          <w:szCs w:val="20"/>
+          <w:shd w:val="clear" w:color="auto" w:fill="FFFFFF"/>
+        </w:rPr>
+        <w:t xml:space="preserve"> | </w:t>
+      </w:r>
       <w:hyperlink r:id="rId7" w:history="1">
         <w:r>
           <w:rPr>
             <w:rStyle w:val="Hyperlink"/>
-            <w:sz w:val="24"/>
-            <w:szCs w:val="24"/>
+            <w:rFonts w:ascii="Arial" w:hAnsi="Arial" w:cs="Arial"/>
+            <w:sz w:val="20"/>
+            <w:szCs w:val="20"/>
+            <w:shd w:val="clear" w:color="auto" w:fill="FFFFFF"/>
           </w:rPr>
-          <w:t>https://www.youtube.com/watch?v=Yz2_9S5R8uk</w:t>
+          <w:t xml:space="preserve">[2] </w:t>
+        </w:r>
+        <w:r>
+          <w:rPr>
+            <w:rStyle w:val="Hyperlink"/>
+            <w:rFonts w:ascii="Arial" w:hAnsi="Arial" w:cs="Arial"/>
+            <w:sz w:val="20"/>
+            <w:szCs w:val="20"/>
+            <w:shd w:val="clear" w:color="auto" w:fill="FFFFFF"/>
+          </w:rPr>
+          <w:t>JAŠKO, PETER. "Design and Implementation of a Cross-Platform Mobile Application for Location-Based Caution."</w:t>
         </w:r>
       </w:hyperlink>
       <w:r>
         <w:rPr>
-          <w:color w:val="000000"/>
-          <w:sz w:val="24"/>
-          <w:szCs w:val="24"/>
-        </w:rPr>
-        <w:t xml:space="preserve">  Acessado em 1 de novembro de 2024. Neste vídeo, aprendemos como criar uma tela de carrinho de compras utilizando o </w:t>
-      </w:r>
-      <w:proofErr w:type="spellStart"/>
-      <w:r>
-        <w:rPr>
-          <w:b/>
-          <w:color w:val="000000"/>
-          <w:sz w:val="24"/>
-          <w:szCs w:val="24"/>
-        </w:rPr>
-        <w:t>React</w:t>
-      </w:r>
-      <w:proofErr w:type="spellEnd"/>
-      <w:r>
-        <w:rPr>
-          <w:b/>
-          <w:color w:val="000000"/>
-          <w:sz w:val="24"/>
-          <w:szCs w:val="24"/>
-        </w:rPr>
-        <w:t xml:space="preserve"> </w:t>
-      </w:r>
-      <w:proofErr w:type="spellStart"/>
-      <w:r>
-        <w:rPr>
-          <w:b/>
-          <w:color w:val="000000"/>
-          <w:sz w:val="24"/>
-          <w:szCs w:val="24"/>
-        </w:rPr>
-        <w:t>Native</w:t>
-      </w:r>
-      <w:proofErr w:type="spellEnd"/>
-      <w:r>
-        <w:rPr>
-          <w:color w:val="000000"/>
-          <w:sz w:val="24"/>
-          <w:szCs w:val="24"/>
-        </w:rPr>
-        <w:t>. O carrinho de compras é uma peça fundamental em aplicativos de comércio digital, permitindo que os usuários visualizem os produtos que adicionaram, modifiquem as quantidades por fim façam o pagamento. A criação dessa tela envolve a implementação de vários componentes de interface de usuário, como listas dinâmicas, botões de ação e feedback visual, além de interações com o estado do aplicativo para gerenciar os itens no carrinho.</w:t>
-      </w:r>
+          <w:rFonts w:ascii="Arial" w:hAnsi="Arial" w:cs="Arial"/>
+          <w:color w:val="222222"/>
+          <w:sz w:val="20"/>
+          <w:szCs w:val="20"/>
+          <w:shd w:val="clear" w:color="auto" w:fill="FFFFFF"/>
+        </w:rPr>
+        <w:t xml:space="preserve"> | </w:t>
+      </w:r>
+      <w:hyperlink r:id="rId8" w:history="1">
+        <w:r>
+          <w:rPr>
+            <w:rStyle w:val="Hyperlink"/>
+          </w:rPr>
+          <w:t xml:space="preserve">[3] </w:t>
+        </w:r>
+        <w:r>
+          <w:rPr>
+            <w:rStyle w:val="Hyperlink"/>
+            <w:rFonts w:ascii="Arial" w:hAnsi="Arial" w:cs="Arial"/>
+            <w:sz w:val="20"/>
+            <w:szCs w:val="20"/>
+            <w:shd w:val="clear" w:color="auto" w:fill="FFFFFF"/>
+          </w:rPr>
+          <w:lastRenderedPageBreak/>
+          <w:t>Reddy, Gongati Sandeep Kumar, et al. "BUILDING E-COMMERCE INDUSTRY WEBSITE USING NODEJS, PHP, REACT." </w:t>
+        </w:r>
+        <w:r>
+          <w:rPr>
+            <w:rStyle w:val="Hyperlink"/>
+            <w:rFonts w:ascii="Arial" w:hAnsi="Arial" w:cs="Arial"/>
+            <w:i/>
+            <w:iCs/>
+            <w:sz w:val="20"/>
+            <w:szCs w:val="20"/>
+            <w:shd w:val="clear" w:color="auto" w:fill="FFFFFF"/>
+          </w:rPr>
+          <w:t>International Journal of Information Technology and Computer Engineering</w:t>
+        </w:r>
+        <w:r>
+          <w:rPr>
+            <w:rStyle w:val="Hyperlink"/>
+            <w:rFonts w:ascii="Arial" w:hAnsi="Arial" w:cs="Arial"/>
+            <w:sz w:val="20"/>
+            <w:szCs w:val="20"/>
+            <w:shd w:val="clear" w:color="auto" w:fill="FFFFFF"/>
+          </w:rPr>
+          <w:t> 12.1 (2024): 260-268.</w:t>
+        </w:r>
+      </w:hyperlink>
     </w:p>
     <w:p>
       <w:pPr>
         <w:pStyle w:val="Ttulo3"/>
         <w:spacing w:before="281" w:after="281"/>
-        <w:rPr>
-          <w:color w:val="000000"/>
-          <w:sz w:val="24"/>
-          <w:szCs w:val="24"/>
-        </w:rPr>
-      </w:pPr>
-    </w:p>
-    <w:p>
-      <w:pPr>
-        <w:pStyle w:val="Ttulo3"/>
-        <w:spacing w:before="281" w:after="281"/>
       </w:pPr>
       <w:r>
         <w:rPr>
@@ -2394,28 +2497,27 @@
         <w:spacing w:before="240" w:after="240"/>
       </w:pPr>
       <w:r>
-        <w:lastRenderedPageBreak/>
-        <w:t xml:space="preserve">O planejamento foi estabelecer uma etapa do aplicativo para cada participante do grupo e subir suas versões para o </w:t>
-      </w:r>
-      <w:proofErr w:type="spellStart"/>
-      <w:r>
-        <w:t>Github</w:t>
-      </w:r>
-      <w:proofErr w:type="spellEnd"/>
-      <w:r>
-        <w:t>, visando facilitar e agilizar o processo, e depois todos fizeram uma revisão geral para verificar erros, ou possíveis melhoras.</w:t>
+        <w:t>O planejamento foi estabelecer uma etapa do aplicativo para cada participante do grupo e subir suas versões para o Github, visando facilitar e agilizar o processo, e depois todos fizeram uma revisão geral para verificar erros, ou possíveis melhoras.</w:t>
       </w:r>
     </w:p>
     <w:p>
       <w:pPr>
         <w:pStyle w:val="Ttulo4"/>
         <w:spacing w:before="319" w:after="319"/>
+        <w:rPr>
+          <w:b/>
+        </w:rPr>
       </w:pPr>
       <w:r>
         <w:rPr>
           <w:b/>
         </w:rPr>
         <w:t>2.2. Descrição da forma de envolvimento do público participante</w:t>
+      </w:r>
+    </w:p>
+    <w:p>
+      <w:r>
+        <w:t>Print da conversa</w:t>
       </w:r>
     </w:p>
     <w:p>
@@ -2717,39 +2819,21 @@
       <w:r>
         <w:t xml:space="preserve">, foram utilizados diversos recursos tecnológicos. A principal tecnologia foi o </w:t>
       </w:r>
-      <w:proofErr w:type="spellStart"/>
-      <w:r>
-        <w:rPr>
-          <w:b/>
-        </w:rPr>
-        <w:t>React</w:t>
-      </w:r>
-      <w:proofErr w:type="spellEnd"/>
-      <w:r>
-        <w:rPr>
-          <w:b/>
-        </w:rPr>
-        <w:t xml:space="preserve"> </w:t>
-      </w:r>
-      <w:proofErr w:type="spellStart"/>
-      <w:r>
-        <w:rPr>
-          <w:b/>
-        </w:rPr>
-        <w:t>Native</w:t>
-      </w:r>
-      <w:proofErr w:type="spellEnd"/>
+      <w:r>
+        <w:rPr>
+          <w:b/>
+        </w:rPr>
+        <w:t>React Native</w:t>
+      </w:r>
       <w:r>
         <w:t xml:space="preserve">, escolhida por sua eficiência em criar aplicativos móveis multiplataforma. Uma linguagem também utilizada foi </w:t>
       </w:r>
-      <w:proofErr w:type="spellStart"/>
       <w:r>
         <w:rPr>
           <w:b/>
         </w:rPr>
         <w:t>JavaScript</w:t>
       </w:r>
-      <w:proofErr w:type="spellEnd"/>
       <w:r>
         <w:t xml:space="preserve">. O ambiente </w:t>
       </w:r>
@@ -2762,25 +2846,25 @@
       <w:r>
         <w:t xml:space="preserve"> foi usado para prototipagem rápida e testes iniciais, enquanto o </w:t>
       </w:r>
-      <w:proofErr w:type="spellStart"/>
       <w:r>
         <w:rPr>
           <w:b/>
         </w:rPr>
         <w:t>Github</w:t>
       </w:r>
-      <w:proofErr w:type="spellEnd"/>
-      <w:r>
-        <w:t xml:space="preserve"> serviu como repositório e ferramenta de controle de versão para gerenciar o código-fonte. Por fim, </w:t>
-      </w:r>
-      <w:proofErr w:type="spellStart"/>
+      <w:r>
+        <w:t xml:space="preserve"> serviu como repositório e ferramenta de controle de </w:t>
+      </w:r>
+      <w:r>
+        <w:lastRenderedPageBreak/>
+        <w:t xml:space="preserve">versão para gerenciar o código-fonte. Por fim, </w:t>
+      </w:r>
       <w:r>
         <w:rPr>
           <w:b/>
         </w:rPr>
         <w:t>Jest</w:t>
       </w:r>
-      <w:proofErr w:type="spellEnd"/>
       <w:r>
         <w:t xml:space="preserve"> foi empregado para a criação e execução de testes automatizados, assegurando a qualidade e estabilidade do projeto.</w:t>
       </w:r>
@@ -2810,7 +2894,7 @@
       <w:r>
         <w:t xml:space="preserve"> </w:t>
       </w:r>
-      <w:hyperlink r:id="rId8" w:history="1">
+      <w:hyperlink r:id="rId9" w:history="1">
         <w:r>
           <w:rPr>
             <w:rStyle w:val="Hyperlink"/>
@@ -2829,35 +2913,25 @@
         <w:spacing w:after="0"/>
       </w:pPr>
       <w:r>
-        <w:t xml:space="preserve">A escolha do </w:t>
-      </w:r>
-      <w:proofErr w:type="spellStart"/>
-      <w:r>
-        <w:t>React</w:t>
-      </w:r>
-      <w:proofErr w:type="spellEnd"/>
-      <w:r>
-        <w:t xml:space="preserve"> </w:t>
-      </w:r>
-      <w:proofErr w:type="spellStart"/>
-      <w:r>
-        <w:t>Native</w:t>
-      </w:r>
-      <w:proofErr w:type="spellEnd"/>
-      <w:r>
-        <w:t xml:space="preserve"> foi estratégica para o desenvolvimento rápido e multiplataforma, considerando que o app precisa funcionar bem em dispositivos iOS e </w:t>
-      </w:r>
-      <w:r>
-        <w:lastRenderedPageBreak/>
-        <w:t xml:space="preserve">Android, com uma interface que seja intuitiva para os usuários da Bianca Bia Prata, e o </w:t>
-      </w:r>
-      <w:proofErr w:type="spellStart"/>
-      <w:r>
-        <w:t>Jest</w:t>
-      </w:r>
-      <w:proofErr w:type="spellEnd"/>
-      <w:r>
-        <w:t xml:space="preserve"> para testes automatizados para garantir as funcionalidades.</w:t>
+        <w:t>Grafo</w:t>
+      </w:r>
+      <w:bookmarkStart w:id="1" w:name="_GoBack"/>
+      <w:bookmarkEnd w:id="1"/>
+      <w:r>
+        <w:t xml:space="preserve"> com navegação das telas</w:t>
+      </w:r>
+    </w:p>
+    <w:p>
+      <w:pPr>
+        <w:spacing w:after="0"/>
+      </w:pPr>
+    </w:p>
+    <w:p>
+      <w:pPr>
+        <w:spacing w:after="0"/>
+      </w:pPr>
+      <w:r>
+        <w:t>A escolha do React Native foi estratégica para o desenvolvimento rápido e multiplataforma, considerando que o app precisa funcionar bem em dispositivos iOS e Android, com uma interface que seja intuitiva para os usuários da Bianca Bia Prata, e o Jest para testes automatizados para garantir as funcionalidades.</w:t>
       </w:r>
     </w:p>
     <w:p>
@@ -2881,7 +2955,13 @@
         <w:rPr>
           <w:b/>
         </w:rPr>
-        <w:t>3.1. Relatório Coletivo</w:t>
+        <w:t>3.1. Relato</w:t>
+      </w:r>
+      <w:r>
+        <w:rPr>
+          <w:b/>
+        </w:rPr>
+        <w:t xml:space="preserve"> Coletivo</w:t>
       </w:r>
     </w:p>
     <w:p>
@@ -2898,18 +2978,32 @@
         <w:t>Bianca Bia Prata</w:t>
       </w:r>
       <w:r>
-        <w:t xml:space="preserve"> foi um processo feito pelo grupo formado por nós (Gabriel, Daniel e Cristhian). Durante o projeto, cada membro assumiu papéis específicos que garantiram o progresso eficiente e a resolução de desafios técnicos. A parte interessada Bianca esteve envolvida alguns fornecendo feedback e ajudando a alinhar as funcionalidades às necessidades reais da loja. O resultado foi um app funcional, que propõe a melhora da experiência de compra dos clientes </w:t>
+        <w:t xml:space="preserve"> foi um processo feito pelo grupo formado por nós (Gabriel, Daniel e Cristhian). Durante o projeto, cada membro assumiu papéis específicos que garantiram o progresso eficiente e a resolução de desafios técnicos. A parte interessada Bianca esteve envolvida alguns fornecendo feedback e ajudando a alinhar as funcionalidades às necessidades reais da loja. O resultado foi um app funcional, que propõe a melhora da exp</w:t>
+      </w:r>
+      <w:r>
+        <w:t>eriência de compra dos clientes.</w:t>
       </w:r>
     </w:p>
     <w:p>
       <w:pPr>
         <w:spacing w:before="240" w:after="240"/>
+        <w:rPr>
+          <w:b/>
+        </w:rPr>
       </w:pPr>
       <w:r>
         <w:rPr>
           <w:b/>
         </w:rPr>
         <w:t>3.2. Avaliação de reação da parte interessada</w:t>
+      </w:r>
+    </w:p>
+    <w:p>
+      <w:pPr>
+        <w:spacing w:before="240" w:after="240"/>
+      </w:pPr>
+      <w:r>
+        <w:t>Print do Google Forms com 5 perguntas</w:t>
       </w:r>
     </w:p>
     <w:p>
@@ -2978,77 +3072,14 @@
         <w:rPr>
           <w:color w:val="000000"/>
         </w:rPr>
-        <w:t xml:space="preserve">Gabriel: Este projeto foi uma experiência extremamente produtiva, na qual aprendi muito sobre desenvolvimento mobile com </w:t>
-      </w:r>
-      <w:proofErr w:type="spellStart"/>
-      <w:r>
-        <w:rPr>
-          <w:color w:val="000000"/>
-        </w:rPr>
-        <w:t>React</w:t>
-      </w:r>
-      <w:proofErr w:type="spellEnd"/>
-      <w:r>
-        <w:rPr>
-          <w:color w:val="000000"/>
-        </w:rPr>
-        <w:t xml:space="preserve"> </w:t>
-      </w:r>
-      <w:proofErr w:type="spellStart"/>
-      <w:r>
-        <w:rPr>
-          <w:color w:val="000000"/>
-        </w:rPr>
-        <w:t>Native</w:t>
-      </w:r>
-      <w:proofErr w:type="spellEnd"/>
-      <w:r>
-        <w:rPr>
-          <w:color w:val="000000"/>
-        </w:rPr>
-        <w:t xml:space="preserve"> e o uso de </w:t>
-      </w:r>
-      <w:proofErr w:type="spellStart"/>
-      <w:r>
-        <w:rPr>
-          <w:color w:val="000000"/>
-        </w:rPr>
-        <w:t>Jest</w:t>
-      </w:r>
-      <w:proofErr w:type="spellEnd"/>
-      <w:r>
-        <w:rPr>
-          <w:color w:val="000000"/>
-        </w:rPr>
-        <w:t xml:space="preserve"> para garantir a qualidade do código. A construção do aplicativo para a Bianca Bia Prata permitiu que eu aprofundasse meu conhecimento nas funcionalidades e boas práticas do </w:t>
-      </w:r>
-      <w:proofErr w:type="spellStart"/>
-      <w:r>
-        <w:rPr>
-          <w:color w:val="000000"/>
-        </w:rPr>
-        <w:t>React</w:t>
-      </w:r>
-      <w:proofErr w:type="spellEnd"/>
-      <w:r>
-        <w:rPr>
-          <w:color w:val="000000"/>
-        </w:rPr>
-        <w:t xml:space="preserve">, além de entender melhor a importância dos testes automatizados com </w:t>
-      </w:r>
-      <w:proofErr w:type="spellStart"/>
-      <w:r>
-        <w:rPr>
-          <w:color w:val="000000"/>
-        </w:rPr>
-        <w:t>Jest</w:t>
-      </w:r>
-      <w:proofErr w:type="spellEnd"/>
-      <w:r>
-        <w:rPr>
-          <w:color w:val="000000"/>
-        </w:rPr>
-        <w:t xml:space="preserve"> para manter a funcionabilidade do projeto. Cada etapa foi um aprendizado valioso que contribuiu para meu desenvolvimento profissional e técnico.</w:t>
+        <w:t xml:space="preserve">Gabriel: Este projeto foi uma experiência extremamente produtiva, na qual aprendi muito sobre desenvolvimento mobile com React Native e o uso de Jest para garantir a qualidade do código. A construção do aplicativo para a Bianca Bia Prata permitiu que eu aprofundasse meu conhecimento nas funcionalidades e boas práticas do React, além de entender melhor a importância dos testes automatizados com Jest para manter a funcionabilidade do projeto. Cada etapa </w:t>
+      </w:r>
+      <w:r>
+        <w:rPr>
+          <w:color w:val="000000"/>
+        </w:rPr>
+        <w:lastRenderedPageBreak/>
+        <w:t>foi um aprendizado valioso que contribuiu para meu desenvolvimento profissional e técnico.</w:t>
       </w:r>
     </w:p>
     <w:p>
@@ -3083,49 +3114,7 @@
         <w:rPr>
           <w:color w:val="000000"/>
         </w:rPr>
-        <w:t xml:space="preserve">Daniel: Durante o desenvolvimento do projeto de programação em mobile, pude aprender muito sobre conceitos de desenvolvimento para aplicações em Android/IOS e foi possível abstrair muito conhecimento relacionado a </w:t>
-      </w:r>
-      <w:proofErr w:type="spellStart"/>
-      <w:r>
-        <w:rPr>
-          <w:color w:val="000000"/>
-        </w:rPr>
-        <w:t>React</w:t>
-      </w:r>
-      <w:proofErr w:type="spellEnd"/>
-      <w:r>
-        <w:rPr>
-          <w:color w:val="000000"/>
-        </w:rPr>
-        <w:t xml:space="preserve"> </w:t>
-      </w:r>
-      <w:proofErr w:type="spellStart"/>
-      <w:r>
-        <w:rPr>
-          <w:color w:val="000000"/>
-        </w:rPr>
-        <w:t>Native</w:t>
-      </w:r>
-      <w:proofErr w:type="spellEnd"/>
-      <w:r>
-        <w:rPr>
-          <w:color w:val="000000"/>
-        </w:rPr>
-        <w:t xml:space="preserve"> e </w:t>
-      </w:r>
-      <w:proofErr w:type="spellStart"/>
-      <w:r>
-        <w:rPr>
-          <w:color w:val="000000"/>
-        </w:rPr>
-        <w:t>JavaScript</w:t>
-      </w:r>
-      <w:proofErr w:type="spellEnd"/>
-      <w:r>
-        <w:rPr>
-          <w:color w:val="000000"/>
-        </w:rPr>
-        <w:t>, desde o planejamento da aplicação até a implementação e testes. Essa experiência foi fundamental para o meu crescimento profissional e acadêmico.</w:t>
+        <w:t>Daniel: Durante o desenvolvimento do projeto de programação em mobile, pude aprender muito sobre conceitos de desenvolvimento para aplicações em Android/IOS e foi possível abstrair muito conhecimento relacionado a React Native e JavaScript, desde o planejamento da aplicação até a implementação e testes. Essa experiência foi fundamental para o meu crescimento profissional e acadêmico.</w:t>
       </w:r>
     </w:p>
     <w:p>
@@ -3160,27 +3149,10 @@
         <w:rPr>
           <w:color w:val="000000"/>
         </w:rPr>
-        <w:lastRenderedPageBreak/>
         <w:t xml:space="preserve">Cristhian: </w:t>
       </w:r>
       <w:r>
-        <w:t xml:space="preserve"> A construção do aplicativo para a Bianca Bia Prata me permitiu aprender sobre os conceitos de desenvolvimento em </w:t>
-      </w:r>
-      <w:proofErr w:type="spellStart"/>
-      <w:r>
-        <w:t>React</w:t>
-      </w:r>
-      <w:proofErr w:type="spellEnd"/>
-      <w:r>
-        <w:t xml:space="preserve"> </w:t>
-      </w:r>
-      <w:proofErr w:type="spellStart"/>
-      <w:r>
-        <w:t>Native</w:t>
-      </w:r>
-      <w:proofErr w:type="spellEnd"/>
-      <w:r>
-        <w:t xml:space="preserve">, além de contribuir com a importância de testes, organização e experiência do usuário. </w:t>
+        <w:t xml:space="preserve"> A construção do aplicativo para a Bianca Bia Prata me permitiu aprender sobre os conceitos de desenvolvimento em React Native, além de contribuir com a importância de testes, organização e experiência do usuário. </w:t>
       </w:r>
       <w:r>
         <w:rPr>
@@ -3231,14 +3203,20 @@
     </w:p>
     <w:p>
       <w:pPr>
-        <w:spacing w:before="240" w:after="240"/>
-      </w:pPr>
-      <w:r>
-        <w:rPr>
-          <w:b/>
+        <w:rPr>
+          <w:b/>
+          <w:color w:val="215868" w:themeColor="accent5" w:themeShade="80"/>
           <w:sz w:val="28"/>
           <w:szCs w:val="28"/>
         </w:rPr>
+      </w:pPr>
+      <w:r>
+        <w:rPr>
+          <w:b/>
+          <w:color w:val="215868" w:themeColor="accent5" w:themeShade="80"/>
+          <w:sz w:val="28"/>
+          <w:szCs w:val="28"/>
+        </w:rPr>
         <w:t>4.3. Resultados e Discussão</w:t>
       </w:r>
     </w:p>
@@ -3249,8 +3227,315 @@
       <w:r>
         <w:t>O app foi bem estruturado, com os membros do grupo entendendo que irá existir uma melhora na praticidade da compra diretamente pelo celular. A loja Bianca Bia Prata entende que pode melhorar suas vendas e engajamento com o uso do aplicativo.</w:t>
       </w:r>
-      <w:bookmarkStart w:id="1" w:name="_GoBack"/>
-      <w:bookmarkEnd w:id="1"/>
+    </w:p>
+    <w:p>
+      <w:pPr>
+        <w:rPr>
+          <w:b/>
+        </w:rPr>
+      </w:pPr>
+      <w:r>
+        <w:rPr>
+          <w:b/>
+        </w:rPr>
+        <w:br w:type="page"/>
+      </w:r>
+    </w:p>
+    <w:p>
+      <w:pPr>
+        <w:spacing w:before="240" w:after="240"/>
+        <w:jc w:val="center"/>
+        <w:rPr>
+          <w:b/>
+          <w:sz w:val="32"/>
+          <w:szCs w:val="32"/>
+        </w:rPr>
+      </w:pPr>
+      <w:r>
+        <w:rPr>
+          <w:b/>
+          <w:sz w:val="32"/>
+          <w:szCs w:val="32"/>
+        </w:rPr>
+        <w:lastRenderedPageBreak/>
+        <w:t>IMAGENS DO APLICATIVO EM EXECUÇÃO</w:t>
+      </w:r>
+    </w:p>
+    <w:p>
+      <w:pPr>
+        <w:spacing w:before="240" w:after="240"/>
+        <w:jc w:val="center"/>
+      </w:pPr>
+      <w:r>
+        <w:rPr>
+          <w:noProof/>
+        </w:rPr>
+        <w:drawing>
+          <wp:inline distT="0" distB="0" distL="0" distR="0" wp14:anchorId="6171CFF2" wp14:editId="3A3094A6">
+            <wp:extent cx="1770470" cy="3752850"/>
+            <wp:effectExtent l="0" t="0" r="1270" b="0"/>
+            <wp:docPr id="7" name="Imagem 7" descr="C:\Users\202203587064\AppData\Local\Microsoft\Windows\INetCache\Content.Word\WhatsApp Image 2024-11-14 at 08.44.24.jpeg"/>
+            <wp:cNvGraphicFramePr>
+              <a:graphicFrameLocks xmlns:a="http://schemas.openxmlformats.org/drawingml/2006/main" noChangeAspect="1"/>
+            </wp:cNvGraphicFramePr>
+            <a:graphic xmlns:a="http://schemas.openxmlformats.org/drawingml/2006/main">
+              <a:graphicData uri="http://schemas.openxmlformats.org/drawingml/2006/picture">
+                <pic:pic xmlns:pic="http://schemas.openxmlformats.org/drawingml/2006/picture">
+                  <pic:nvPicPr>
+                    <pic:cNvPr id="0" name="Picture 138" descr="C:\Users\202203587064\AppData\Local\Microsoft\Windows\INetCache\Content.Word\WhatsApp Image 2024-11-14 at 08.44.24.jpeg"/>
+                    <pic:cNvPicPr>
+                      <a:picLocks noChangeAspect="1" noChangeArrowheads="1"/>
+                    </pic:cNvPicPr>
+                  </pic:nvPicPr>
+                  <pic:blipFill>
+                    <a:blip r:embed="rId10" cstate="print">
+                      <a:extLst>
+                        <a:ext uri="{28A0092B-C50C-407E-A947-70E740481C1C}">
+                          <a14:useLocalDpi xmlns:a14="http://schemas.microsoft.com/office/drawing/2010/main" val="0"/>
+                        </a:ext>
+                      </a:extLst>
+                    </a:blip>
+                    <a:srcRect/>
+                    <a:stretch>
+                      <a:fillRect/>
+                    </a:stretch>
+                  </pic:blipFill>
+                  <pic:spPr bwMode="auto">
+                    <a:xfrm>
+                      <a:off x="0" y="0"/>
+                      <a:ext cx="1785482" cy="3784670"/>
+                    </a:xfrm>
+                    <a:prstGeom prst="rect">
+                      <a:avLst/>
+                    </a:prstGeom>
+                    <a:noFill/>
+                    <a:ln>
+                      <a:noFill/>
+                    </a:ln>
+                  </pic:spPr>
+                </pic:pic>
+              </a:graphicData>
+            </a:graphic>
+          </wp:inline>
+        </w:drawing>
+      </w:r>
+      <w:r>
+        <w:rPr>
+          <w:noProof/>
+        </w:rPr>
+        <w:drawing>
+          <wp:inline distT="0" distB="0" distL="0" distR="0" wp14:anchorId="700A274B" wp14:editId="50925E42">
+            <wp:extent cx="1778949" cy="3762375"/>
+            <wp:effectExtent l="0" t="0" r="0" b="0"/>
+            <wp:docPr id="6" name="Imagem 6" descr="C:\Users\202203587064\AppData\Local\Microsoft\Windows\INetCache\Content.Word\WhatsApp Image 2024-11-14 at 08.44.24 (1).jpeg"/>
+            <wp:cNvGraphicFramePr>
+              <a:graphicFrameLocks xmlns:a="http://schemas.openxmlformats.org/drawingml/2006/main" noChangeAspect="1"/>
+            </wp:cNvGraphicFramePr>
+            <a:graphic xmlns:a="http://schemas.openxmlformats.org/drawingml/2006/main">
+              <a:graphicData uri="http://schemas.openxmlformats.org/drawingml/2006/picture">
+                <pic:pic xmlns:pic="http://schemas.openxmlformats.org/drawingml/2006/picture">
+                  <pic:nvPicPr>
+                    <pic:cNvPr id="0" name="Picture 136" descr="C:\Users\202203587064\AppData\Local\Microsoft\Windows\INetCache\Content.Word\WhatsApp Image 2024-11-14 at 08.44.24 (1).jpeg"/>
+                    <pic:cNvPicPr>
+                      <a:picLocks noChangeAspect="1" noChangeArrowheads="1"/>
+                    </pic:cNvPicPr>
+                  </pic:nvPicPr>
+                  <pic:blipFill>
+                    <a:blip r:embed="rId11" cstate="print">
+                      <a:extLst>
+                        <a:ext uri="{28A0092B-C50C-407E-A947-70E740481C1C}">
+                          <a14:useLocalDpi xmlns:a14="http://schemas.microsoft.com/office/drawing/2010/main" val="0"/>
+                        </a:ext>
+                      </a:extLst>
+                    </a:blip>
+                    <a:srcRect/>
+                    <a:stretch>
+                      <a:fillRect/>
+                    </a:stretch>
+                  </pic:blipFill>
+                  <pic:spPr bwMode="auto">
+                    <a:xfrm>
+                      <a:off x="0" y="0"/>
+                      <a:ext cx="1785371" cy="3775957"/>
+                    </a:xfrm>
+                    <a:prstGeom prst="rect">
+                      <a:avLst/>
+                    </a:prstGeom>
+                    <a:noFill/>
+                    <a:ln>
+                      <a:noFill/>
+                    </a:ln>
+                  </pic:spPr>
+                </pic:pic>
+              </a:graphicData>
+            </a:graphic>
+          </wp:inline>
+        </w:drawing>
+      </w:r>
+      <w:r>
+        <w:rPr>
+          <w:noProof/>
+        </w:rPr>
+        <w:drawing>
+          <wp:inline distT="0" distB="0" distL="0" distR="0" wp14:anchorId="6E522D76" wp14:editId="41298772">
+            <wp:extent cx="1763152" cy="3762375"/>
+            <wp:effectExtent l="0" t="0" r="8890" b="0"/>
+            <wp:docPr id="5" name="Imagem 5" descr="C:\Users\202203587064\AppData\Local\Microsoft\Windows\INetCache\Content.Word\WhatsApp Image 2024-11-14 at 08.44.24 (2).jpeg"/>
+            <wp:cNvGraphicFramePr>
+              <a:graphicFrameLocks xmlns:a="http://schemas.openxmlformats.org/drawingml/2006/main" noChangeAspect="1"/>
+            </wp:cNvGraphicFramePr>
+            <a:graphic xmlns:a="http://schemas.openxmlformats.org/drawingml/2006/main">
+              <a:graphicData uri="http://schemas.openxmlformats.org/drawingml/2006/picture">
+                <pic:pic xmlns:pic="http://schemas.openxmlformats.org/drawingml/2006/picture">
+                  <pic:nvPicPr>
+                    <pic:cNvPr id="0" name="Picture 133" descr="C:\Users\202203587064\AppData\Local\Microsoft\Windows\INetCache\Content.Word\WhatsApp Image 2024-11-14 at 08.44.24 (2).jpeg"/>
+                    <pic:cNvPicPr>
+                      <a:picLocks noChangeAspect="1" noChangeArrowheads="1"/>
+                    </pic:cNvPicPr>
+                  </pic:nvPicPr>
+                  <pic:blipFill>
+                    <a:blip r:embed="rId12" cstate="print">
+                      <a:extLst>
+                        <a:ext uri="{28A0092B-C50C-407E-A947-70E740481C1C}">
+                          <a14:useLocalDpi xmlns:a14="http://schemas.microsoft.com/office/drawing/2010/main" val="0"/>
+                        </a:ext>
+                      </a:extLst>
+                    </a:blip>
+                    <a:srcRect/>
+                    <a:stretch>
+                      <a:fillRect/>
+                    </a:stretch>
+                  </pic:blipFill>
+                  <pic:spPr bwMode="auto">
+                    <a:xfrm>
+                      <a:off x="0" y="0"/>
+                      <a:ext cx="1785886" cy="3810887"/>
+                    </a:xfrm>
+                    <a:prstGeom prst="rect">
+                      <a:avLst/>
+                    </a:prstGeom>
+                    <a:noFill/>
+                    <a:ln>
+                      <a:noFill/>
+                    </a:ln>
+                  </pic:spPr>
+                </pic:pic>
+              </a:graphicData>
+            </a:graphic>
+          </wp:inline>
+        </w:drawing>
+      </w:r>
+      <w:r>
+        <w:rPr>
+          <w:noProof/>
+        </w:rPr>
+        <w:drawing>
+          <wp:inline distT="0" distB="0" distL="0" distR="0" wp14:anchorId="4AEBAC26" wp14:editId="7165B599">
+            <wp:extent cx="1748452" cy="3704010"/>
+            <wp:effectExtent l="0" t="0" r="4445" b="0"/>
+            <wp:docPr id="9" name="Imagem 9" descr="C:\Users\202203587064\AppData\Local\Microsoft\Windows\INetCache\Content.Word\WhatsApp Image 2024-11-14 at 08.44.25 (1).jpeg"/>
+            <wp:cNvGraphicFramePr>
+              <a:graphicFrameLocks xmlns:a="http://schemas.openxmlformats.org/drawingml/2006/main" noChangeAspect="1"/>
+            </wp:cNvGraphicFramePr>
+            <a:graphic xmlns:a="http://schemas.openxmlformats.org/drawingml/2006/main">
+              <a:graphicData uri="http://schemas.openxmlformats.org/drawingml/2006/picture">
+                <pic:pic xmlns:pic="http://schemas.openxmlformats.org/drawingml/2006/picture">
+                  <pic:nvPicPr>
+                    <pic:cNvPr id="0" name="Picture 148" descr="C:\Users\202203587064\AppData\Local\Microsoft\Windows\INetCache\Content.Word\WhatsApp Image 2024-11-14 at 08.44.25 (1).jpeg"/>
+                    <pic:cNvPicPr>
+                      <a:picLocks noChangeAspect="1" noChangeArrowheads="1"/>
+                    </pic:cNvPicPr>
+                  </pic:nvPicPr>
+                  <pic:blipFill>
+                    <a:blip r:embed="rId13" cstate="print">
+                      <a:extLst>
+                        <a:ext uri="{28A0092B-C50C-407E-A947-70E740481C1C}">
+                          <a14:useLocalDpi xmlns:a14="http://schemas.microsoft.com/office/drawing/2010/main" val="0"/>
+                        </a:ext>
+                      </a:extLst>
+                    </a:blip>
+                    <a:srcRect/>
+                    <a:stretch>
+                      <a:fillRect/>
+                    </a:stretch>
+                  </pic:blipFill>
+                  <pic:spPr bwMode="auto">
+                    <a:xfrm>
+                      <a:off x="0" y="0"/>
+                      <a:ext cx="1773060" cy="3756141"/>
+                    </a:xfrm>
+                    <a:prstGeom prst="rect">
+                      <a:avLst/>
+                    </a:prstGeom>
+                    <a:noFill/>
+                    <a:ln>
+                      <a:noFill/>
+                    </a:ln>
+                  </pic:spPr>
+                </pic:pic>
+              </a:graphicData>
+            </a:graphic>
+          </wp:inline>
+        </w:drawing>
+      </w:r>
+      <w:r>
+        <w:rPr>
+          <w:noProof/>
+        </w:rPr>
+        <w:drawing>
+          <wp:inline distT="0" distB="0" distL="0" distR="0" wp14:anchorId="2DAF3AE3" wp14:editId="3672F4CD">
+            <wp:extent cx="1753399" cy="3722969"/>
+            <wp:effectExtent l="0" t="0" r="0" b="0"/>
+            <wp:docPr id="8" name="Imagem 8" descr="C:\Users\202203587064\AppData\Local\Microsoft\Windows\INetCache\Content.Word\WhatsApp Image 2024-11-14 at 08.44.25.jpeg"/>
+            <wp:cNvGraphicFramePr>
+              <a:graphicFrameLocks xmlns:a="http://schemas.openxmlformats.org/drawingml/2006/main" noChangeAspect="1"/>
+            </wp:cNvGraphicFramePr>
+            <a:graphic xmlns:a="http://schemas.openxmlformats.org/drawingml/2006/main">
+              <a:graphicData uri="http://schemas.openxmlformats.org/drawingml/2006/picture">
+                <pic:pic xmlns:pic="http://schemas.openxmlformats.org/drawingml/2006/picture">
+                  <pic:nvPicPr>
+                    <pic:cNvPr id="0" name="Picture 144" descr="C:\Users\202203587064\AppData\Local\Microsoft\Windows\INetCache\Content.Word\WhatsApp Image 2024-11-14 at 08.44.25.jpeg"/>
+                    <pic:cNvPicPr>
+                      <a:picLocks noChangeAspect="1" noChangeArrowheads="1"/>
+                    </pic:cNvPicPr>
+                  </pic:nvPicPr>
+                  <pic:blipFill>
+                    <a:blip r:embed="rId14" cstate="print">
+                      <a:extLst>
+                        <a:ext uri="{28A0092B-C50C-407E-A947-70E740481C1C}">
+                          <a14:useLocalDpi xmlns:a14="http://schemas.microsoft.com/office/drawing/2010/main" val="0"/>
+                        </a:ext>
+                      </a:extLst>
+                    </a:blip>
+                    <a:srcRect/>
+                    <a:stretch>
+                      <a:fillRect/>
+                    </a:stretch>
+                  </pic:blipFill>
+                  <pic:spPr bwMode="auto">
+                    <a:xfrm>
+                      <a:off x="0" y="0"/>
+                      <a:ext cx="1763763" cy="3744975"/>
+                    </a:xfrm>
+                    <a:prstGeom prst="rect">
+                      <a:avLst/>
+                    </a:prstGeom>
+                    <a:noFill/>
+                    <a:ln>
+                      <a:noFill/>
+                    </a:ln>
+                  </pic:spPr>
+                </pic:pic>
+              </a:graphicData>
+            </a:graphic>
+          </wp:inline>
+        </w:drawing>
+      </w:r>
+    </w:p>
+    <w:p>
+      <w:pPr>
+        <w:spacing w:before="240" w:after="240"/>
+      </w:pPr>
     </w:p>
     <w:p>
       <w:pPr>
@@ -3261,6 +3546,7 @@
         <w:rPr>
           <w:b/>
         </w:rPr>
+        <w:lastRenderedPageBreak/>
         <w:t>4.4. Reflexão Aprofundada</w:t>
       </w:r>
     </w:p>
@@ -3331,14 +3617,7 @@
         <w:rPr>
           <w:color w:val="000000"/>
         </w:rPr>
-        <w:t xml:space="preserve">Daniel: Quero agradecer aos membros do grupo pelo ótimo trabalho em equipe e na comunicação frequente para que fizéssemos o melhor possível. </w:t>
-      </w:r>
-      <w:r>
-        <w:rPr>
-          <w:color w:val="000000"/>
-        </w:rPr>
-        <w:lastRenderedPageBreak/>
-        <w:t>Agradecimentos ao professor Lucas por estar sempre disposto a tirar nossas dúvidas e prover assistência, e a loja Bia Bianca Prata pela oportunidade que nos foi dada de se desenvolver academicamente, moldando o nosso projeto a partir de seus serviços online de comércio.</w:t>
+        <w:t>Daniel: Quero agradecer aos membros do grupo pelo ótimo trabalho em equipe e na comunicação frequente para que fizéssemos o melhor possível. Agradecimentos ao professor Lucas por estar sempre disposto a tirar nossas dúvidas e prover assistência, e a loja Bia Bianca Prata pela oportunidade que nos foi dada de se desenvolver academicamente, moldando o nosso projeto a partir de seus serviços online de comércio.</w:t>
       </w:r>
     </w:p>
     <w:p>
@@ -3383,14 +3662,37 @@
     </w:p>
     <w:p>
       <w:pPr>
-        <w:jc w:val="center"/>
-      </w:pPr>
-      <w:r>
         <w:rPr>
           <w:b/>
           <w:sz w:val="36"/>
           <w:szCs w:val="36"/>
         </w:rPr>
+      </w:pPr>
+      <w:r>
+        <w:rPr>
+          <w:b/>
+          <w:sz w:val="36"/>
+          <w:szCs w:val="36"/>
+        </w:rPr>
+        <w:br w:type="page"/>
+      </w:r>
+    </w:p>
+    <w:p>
+      <w:pPr>
+        <w:jc w:val="center"/>
+        <w:rPr>
+          <w:b/>
+          <w:sz w:val="36"/>
+          <w:szCs w:val="36"/>
+        </w:rPr>
+      </w:pPr>
+      <w:r>
+        <w:rPr>
+          <w:b/>
+          <w:sz w:val="36"/>
+          <w:szCs w:val="36"/>
+        </w:rPr>
+        <w:lastRenderedPageBreak/>
         <w:t>IMAGEM DO TEST EM JEST SENDO EXECUTADO</w:t>
       </w:r>
     </w:p>
@@ -3424,7 +3726,7 @@
                     <pic:cNvPicPr preferRelativeResize="0"/>
                   </pic:nvPicPr>
                   <pic:blipFill>
-                    <a:blip r:embed="rId9"/>
+                    <a:blip r:embed="rId15"/>
                     <a:srcRect/>
                     <a:stretch>
                       <a:fillRect/>
@@ -3450,6 +3752,79 @@
             </a:graphic>
           </wp:inline>
         </w:drawing>
+      </w:r>
+    </w:p>
+    <w:p>
+      <w:pPr>
+        <w:rPr>
+          <w:b/>
+          <w:sz w:val="36"/>
+          <w:szCs w:val="36"/>
+        </w:rPr>
+      </w:pPr>
+    </w:p>
+    <w:p>
+      <w:pPr>
+        <w:jc w:val="center"/>
+        <w:rPr>
+          <w:b/>
+          <w:sz w:val="36"/>
+          <w:szCs w:val="36"/>
+        </w:rPr>
+      </w:pPr>
+      <w:r>
+        <w:rPr>
+          <w:b/>
+          <w:sz w:val="36"/>
+          <w:szCs w:val="36"/>
+        </w:rPr>
+        <w:t>IMAGENS RELACIONADAS AO PROJETO</w:t>
+      </w:r>
+    </w:p>
+    <w:p>
+      <w:pPr>
+        <w:rPr>
+          <w:sz w:val="28"/>
+          <w:szCs w:val="28"/>
+        </w:rPr>
+      </w:pPr>
+    </w:p>
+    <w:p>
+      <w:pPr>
+        <w:rPr>
+          <w:sz w:val="28"/>
+          <w:szCs w:val="28"/>
+        </w:rPr>
+      </w:pPr>
+      <w:r>
+        <w:rPr>
+          <w:sz w:val="28"/>
+          <w:szCs w:val="28"/>
+        </w:rPr>
+        <w:t>Imagem 1.1</w:t>
+      </w:r>
+    </w:p>
+    <w:p>
+      <w:pPr>
+        <w:rPr>
+          <w:sz w:val="28"/>
+          <w:szCs w:val="28"/>
+        </w:rPr>
+      </w:pPr>
+    </w:p>
+    <w:p>
+      <w:pPr>
+        <w:rPr>
+          <w:sz w:val="28"/>
+          <w:szCs w:val="28"/>
+        </w:rPr>
+      </w:pPr>
+      <w:r>
+        <w:rPr>
+          <w:sz w:val="28"/>
+          <w:szCs w:val="28"/>
+        </w:rPr>
+        <w:t>Imagem 1.2</w:t>
       </w:r>
     </w:p>
     <w:sectPr>
@@ -4777,6 +5152,44 @@
       <w:contextualSpacing/>
     </w:pPr>
   </w:style>
+  <w:style w:type="character" w:styleId="Forte">
+    <w:name w:val="Strong"/>
+    <w:basedOn w:val="Fontepargpadro"/>
+    <w:uiPriority w:val="22"/>
+    <w:qFormat/>
+    <w:rsid w:val="00221138"/>
+    <w:rPr>
+      <w:b/>
+      <w:bCs/>
+    </w:rPr>
+  </w:style>
+  <w:style w:type="character" w:styleId="CdigoHTML">
+    <w:name w:val="HTML Code"/>
+    <w:basedOn w:val="Fontepargpadro"/>
+    <w:uiPriority w:val="99"/>
+    <w:semiHidden/>
+    <w:unhideWhenUsed/>
+    <w:rsid w:val="00221138"/>
+    <w:rPr>
+      <w:rFonts w:ascii="Courier New" w:eastAsia="Times New Roman" w:hAnsi="Courier New" w:cs="Courier New"/>
+      <w:sz w:val="20"/>
+      <w:szCs w:val="20"/>
+    </w:rPr>
+  </w:style>
+  <w:style w:type="paragraph" w:styleId="NormalWeb">
+    <w:name w:val="Normal (Web)"/>
+    <w:basedOn w:val="Normal"/>
+    <w:uiPriority w:val="99"/>
+    <w:semiHidden/>
+    <w:unhideWhenUsed/>
+    <w:rsid w:val="00221138"/>
+    <w:pPr>
+      <w:spacing w:before="100" w:beforeAutospacing="1" w:after="100" w:afterAutospacing="1" w:line="240" w:lineRule="auto"/>
+    </w:pPr>
+    <w:rPr>
+      <w:rFonts w:ascii="Times New Roman" w:eastAsia="Times New Roman" w:hAnsi="Times New Roman" w:cs="Times New Roman"/>
+    </w:rPr>
+  </w:style>
 </w:styles>
 </file>
 

</xml_diff>